<commit_message>
Added Module 5 discussion
</commit_message>
<xml_diff>
--- a/Module5_Membrane_and_the_Endomembran_System/discussion/Module5_Yves_Greatti_discussion.docx
+++ b/Module5_Membrane_and_the_Endomembran_System/discussion/Module5_Yves_Greatti_discussion.docx
@@ -4,82 +4,247 @@
   <w:body>
     <w:p>
       <w:pPr>
-        <w:spacing w:after="0" w:line="240" w:lineRule="auto"/>
-        <w:rPr>
-          <w:rFonts w:ascii="Times New Roman" w:eastAsia="Times New Roman" w:hAnsi="Times New Roman" w:cs="Times New Roman"/>
-          <w:sz w:val="24"/>
-          <w:szCs w:val="24"/>
-        </w:rPr>
-      </w:pPr>
-      <w:r>
-        <w:rPr>
-          <w:rFonts w:ascii="Tahoma" w:eastAsia="Times New Roman" w:hAnsi="Tahoma" w:cs="Tahoma"/>
-          <w:color w:val="000000"/>
-          <w:sz w:val="20"/>
-          <w:szCs w:val="20"/>
-          <w:shd w:val="clear" w:color="auto" w:fill="F8F8F8"/>
-        </w:rPr>
-        <w:t>F</w:t>
-      </w:r>
-      <w:r>
-        <w:rPr>
-          <w:rFonts w:ascii="Tahoma" w:eastAsia="Times New Roman" w:hAnsi="Tahoma" w:cs="Tahoma"/>
-          <w:color w:val="000000"/>
-          <w:sz w:val="20"/>
-          <w:szCs w:val="20"/>
-          <w:shd w:val="clear" w:color="auto" w:fill="F8F8F8"/>
-        </w:rPr>
-        <w:t>or a primary research article related to study of the cytoskeleton in a cell type of your choosing</w:t>
+        <w:rPr>
+          <w:b/>
+          <w:bCs/>
+        </w:rPr>
+      </w:pPr>
+      <w:r>
+        <w:rPr>
+          <w:b/>
+          <w:bCs/>
+        </w:rPr>
+        <w:t>Please discuss ways in which this cutting-edge technology could be applied to solve a current technical challenge in biology (e.g., medicine, energy, environment, etc.).</w:t>
       </w:r>
     </w:p>
     <w:p>
-      <w:r>
-        <w:t>1)</w:t>
-      </w:r>
-      <w:r>
-        <w:t>The cell type you chose</w:t>
+      <w:pPr>
+        <w:pStyle w:val="ListParagraph"/>
+        <w:numPr>
+          <w:ilvl w:val="0"/>
+          <w:numId w:val="15"/>
+        </w:numPr>
+        <w:spacing w:after="0"/>
+      </w:pPr>
+      <w:r>
+        <w:t xml:space="preserve">Kidneys are very delicate but critical filtering organs, but many medical conditions can strain them, including diabetes, obesity and high blood pressure. By 2030, 5.4 million people worldwide are projected to be getting dialysis or a transplant. The patients are connected to a machine weighing more than 100 kg, and it is a long and painful process </w:t>
+      </w:r>
+      <w:r>
+        <w:t>(12 hours of dialysis acr</w:t>
+      </w:r>
+      <w:r>
+        <w:t>o</w:t>
+      </w:r>
+      <w:r>
+        <w:t>ss 3 sessions a week</w:t>
+      </w:r>
+      <w:proofErr w:type="gramStart"/>
+      <w:r>
+        <w:t xml:space="preserve">) </w:t>
+      </w:r>
+      <w:r>
+        <w:t>,</w:t>
+      </w:r>
+      <w:proofErr w:type="gramEnd"/>
+      <w:r>
+        <w:t xml:space="preserve"> to rebalance their blood and clear out their toxins. As we have seen one the rate of diffusion decreases as the molecule increases in size. The volume transferred at the micro diameter Is 100 times of that an artificial kidney.  Using artificial cells, </w:t>
+      </w:r>
+      <w:proofErr w:type="spellStart"/>
+      <w:r>
+        <w:t>heamoperfusion</w:t>
+      </w:r>
+      <w:proofErr w:type="spellEnd"/>
+      <w:r>
+        <w:t>, in general, could be performed more efficiently and at a lower cost</w:t>
+      </w:r>
+      <w:r>
+        <w:t xml:space="preserve"> </w:t>
+      </w:r>
+      <w:r>
+        <w:fldChar w:fldCharType="begin"/>
+      </w:r>
+      <w:r>
+        <w:instrText xml:space="preserve"> ADDIN ZOTERO_ITEM CSL_CITATION {"citationID":"Kw2bQ6e2","properties":{"formattedCitation":"[1]","plainCitation":"[1]","noteIndex":0},"citationItems":[{"id":829,"uris":["http://zotero.org/users/7286058/items/Y2T5W8HQ"],"uri":["http://zotero.org/users/7286058/items/Y2T5W8HQ"],"itemData":{"id":829,"type":"article-journal","abstract":"After decades of slow progress, researchers are exploring better treatments for kidney failure — which kills more people than HIV or tuberculosis.","container-title":"Nature","DOI":"10.1038/d41586-020-00671-8","issue":"7798","language":"en","note":"Bandiera_abtest: a\nCg_type: News Feature\nnumber: 7798\npublisher: Nature Publishing Group\nSubject_term: Biomaterials, Medical research, Health care","page":"186-188","source":"www.nature.com","title":"How artificial kidneys and miniaturized dialysis could save millions of lives","URL":"https://www.nature.com/articles/d41586-020-00671-8","volume":"579","author":[{"family":"Huff","given":"Charlotte"}],"accessed":{"date-parts":[["2022",2,17]]},"issued":{"date-parts":[["2020",3,11]]}}}],"schema":"https://github.com/citation-style-language/schema/raw/master/csl-citation.json"} </w:instrText>
+      </w:r>
+      <w:r>
+        <w:fldChar w:fldCharType="separate"/>
+      </w:r>
+      <w:r>
+        <w:rPr>
+          <w:noProof/>
+        </w:rPr>
+        <w:t>[1]</w:t>
+      </w:r>
+      <w:r>
+        <w:fldChar w:fldCharType="end"/>
+      </w:r>
+      <w:r>
+        <w:t xml:space="preserve"> </w:t>
+      </w:r>
+      <w:r>
+        <w:fldChar w:fldCharType="begin"/>
+      </w:r>
+      <w:r>
+        <w:instrText xml:space="preserve"> ADDIN ZOTERO_ITEM CSL_CITATION {"citationID":"7ST7N040","properties":{"formattedCitation":"[2]","plainCitation":"[2]","noteIndex":0},"citationItems":[{"id":828,"uris":["http://zotero.org/users/7286058/items/BST5B6AZ"],"uri":["http://zotero.org/users/7286058/items/BST5B6AZ"],"itemData":{"id":828,"type":"article-journal","abstract":"It is only in the last 20 years that many of the original ideas on artificial cells are being increasingly applied and extended by researchers around the world. Artificial cell has now evolved into nanomedicine, biotherapeutics, blood substitutes, drug delivery, enzyme/gene therapy, cancer therapy, cell/stem cell therapy, nanoparticles, liposomes, bioencapsulation, replicating synthetic cells, cell encapsulation/ scaffold, biosorbent/immunosorbent haemoperfusion/plasmapheresis, regenerative medicine, encapsulated microbe, nanobiotechnology, nanotechnology and other areas. More futuristic research includes nanorobot, nanocomputer, multimodal locomotion delivery robot and others. This review starts with a general overview followed by specific examples in more details.","container-title":"Artificial Cells, Nanomedicine, and Biotechnology","DOI":"10.1080/21691401.2019.1577885","ISSN":"2169-1401, 2169-141X","issue":"1","journalAbbreviation":"Artificial Cells, Nanomedicine, and Biotechnology","language":"en","page":"997-1013","source":"DOI.org (Crossref)","title":"ARTIFICIAL CELL evolves into nanomedicine, biotherapeutics, blood substitutes, drug delivery, enzyme/gene therapy, cancer therapy, cell/stem cell therapy, nanoparticles, liposomes, bioencapsulation, replicating synthetic cells, cell encapsulation/scaffold, biosorbent/immunosorbent haemoperfusion/plasmapheresis, regenerative medicine, encapsulated microbe, nanobiotechnology, nanotechnology","URL":"https://www.tandfonline.com/doi/full/10.1080/21691401.2019.1577885","volume":"47","author":[{"family":"Chang","given":"Thomas Ming Swi"}],"accessed":{"date-parts":[["2022",2,17]]},"issued":{"date-parts":[["2019",12,4]]}}}],"schema":"https://github.com/citation-style-language/schema/raw/master/csl-citation.json"} </w:instrText>
+      </w:r>
+      <w:r>
+        <w:fldChar w:fldCharType="separate"/>
+      </w:r>
+      <w:r>
+        <w:rPr>
+          <w:noProof/>
+        </w:rPr>
+        <w:t>[2]</w:t>
+      </w:r>
+      <w:r>
+        <w:fldChar w:fldCharType="end"/>
+      </w:r>
+      <w:r>
+        <w:fldChar w:fldCharType="begin"/>
+      </w:r>
+      <w:r>
+        <w:instrText xml:space="preserve"> ADDIN ZOTERO_ITEM CSL_CITATION {"citationID":"eTBZNUBD","properties":{"formattedCitation":"[3]","plainCitation":"[3]","noteIndex":0},"citationItems":[{"id":819,"uris":["http://zotero.org/users/7286058/items/IUE8Y3CT"],"uri":["http://zotero.org/users/7286058/items/IUE8Y3CT"],"itemData":{"id":819,"type":"webpage","language":"en","note":"DOI: 10.1016/j.mattod.2016.02.020","title":"Artificial cells: from basic science to applications | Elsevier Enhanced Reader","title-short":"Artificial cells","URL":"https://reader.elsevier.com/reader/sd/pii/S1369702116000699?token=3F166F8A8072B80413A89FC01E3B13477EB4FD6BE42D6DCFD352362AEFD92AF045B487FF0255049641B8320B2AD2E328&amp;originRegion=us-east-1&amp;originCreation=20220217025048","accessed":{"date-parts":[["2022",2,16]]}}}],"schema":"https://github.com/citation-style-language/schema/raw/master/csl-citation.json"} </w:instrText>
+      </w:r>
+      <w:r>
+        <w:fldChar w:fldCharType="separate"/>
+      </w:r>
+      <w:r>
+        <w:rPr>
+          <w:noProof/>
+        </w:rPr>
+        <w:t>[3]</w:t>
+      </w:r>
+      <w:r>
+        <w:fldChar w:fldCharType="end"/>
+      </w:r>
+      <w:r>
+        <w:t>.</w:t>
+      </w:r>
+      <w:r>
+        <w:t xml:space="preserve"> </w:t>
       </w:r>
     </w:p>
     <w:p>
-      <w:r>
-        <w:rPr>
-          <w:b/>
-          <w:bCs/>
-        </w:rPr>
-        <w:t>M</w:t>
-      </w:r>
-      <w:r>
-        <w:rPr>
-          <w:b/>
-          <w:bCs/>
-        </w:rPr>
-        <w:t>yelinating cells: oligodendroglia and Schwann cell.</w:t>
+      <w:pPr>
+        <w:pStyle w:val="ListParagraph"/>
+        <w:numPr>
+          <w:ilvl w:val="0"/>
+          <w:numId w:val="15"/>
+        </w:numPr>
+        <w:spacing w:after="0"/>
+      </w:pPr>
+      <w:r>
+        <w:t xml:space="preserve">Another important application is the release of different substance like antibodies, vaccines, insulin at </w:t>
+      </w:r>
+      <w:r>
+        <w:t xml:space="preserve">a </w:t>
+      </w:r>
+      <w:r>
+        <w:t>different rate.</w:t>
+      </w:r>
+      <w:r>
+        <w:t xml:space="preserve"> In an experience of genetically engineered mouse model of breast cancer, PLGA-docetaxel, a tumor growth inhibitor, nanoparticles significantly increased survival time. The cell </w:t>
+      </w:r>
+      <w:r>
+        <w:t>mimics,</w:t>
+      </w:r>
+      <w:r>
+        <w:t xml:space="preserve"> described in the article, with binding to cancerous cells, could coordinate and release the drug </w:t>
+      </w:r>
+      <w:r>
+        <w:t>in more</w:t>
+      </w:r>
+      <w:r>
+        <w:t xml:space="preserve"> targeted manner with potential increase efficacity</w:t>
       </w:r>
       <w:r>
         <w:t xml:space="preserve"> </w:t>
+      </w:r>
+      <w:r>
+        <w:fldChar w:fldCharType="begin"/>
+      </w:r>
+      <w:r>
+        <w:instrText xml:space="preserve"> ADDIN ZOTERO_ITEM CSL_CITATION {"citationID":"naY93j5M","properties":{"formattedCitation":"[4]","plainCitation":"[4]","noteIndex":0},"citationItems":[{"id":833,"uris":["http://zotero.org/users/7286058/items/FGDJPFFQ"],"uri":["http://zotero.org/users/7286058/items/FGDJPFFQ"],"itemData":{"id":833,"type":"article-journal","container-title":"Nature","DOI":"10.1038/229117a0","ISSN":"0028-0836, 1476-4687","issue":"5280","journalAbbreviation":"Nature","language":"en","page":"117-118","source":"DOI.org (Crossref)","title":"The in vivo Effects of Semipermeable Microcapsules containing L-Asparaginase on 6C3HED Lymphosarcoma","URL":"https://www.nature.com/articles/229117a0","volume":"229","author":[{"family":"Chang","given":"T. M. S."}],"accessed":{"date-parts":[["2022",2,17]]},"issued":{"date-parts":[["1971",1]]}}}],"schema":"https://github.com/citation-style-language/schema/raw/master/csl-citation.json"} </w:instrText>
+      </w:r>
+      <w:r>
+        <w:fldChar w:fldCharType="separate"/>
+      </w:r>
+      <w:r>
+        <w:rPr>
+          <w:noProof/>
+        </w:rPr>
+        <w:t>[4]</w:t>
+      </w:r>
+      <w:r>
+        <w:fldChar w:fldCharType="end"/>
+      </w:r>
+      <w:r>
+        <w:t>.</w:t>
       </w:r>
     </w:p>
     <w:p>
-      <w:r>
-        <w:t>2) The name of the primary research publication you found interesting</w:t>
+      <w:pPr>
+        <w:pStyle w:val="ListParagraph"/>
+        <w:numPr>
+          <w:ilvl w:val="0"/>
+          <w:numId w:val="15"/>
+        </w:numPr>
+        <w:spacing w:after="0"/>
+      </w:pPr>
+      <w:r>
+        <w:t>Gene therapy uses often viral vectors to implement the mutagenesis. Some of these vectors are not infectious, nevertheless concerns exist since there have been cases of immune response reactions leading to tumor growth or deaths.</w:t>
+      </w:r>
+      <w:r>
+        <w:t xml:space="preserve"> Allogeneic artificial cells could reduce the risks presented by the viral injection</w:t>
+      </w:r>
+      <w:r>
+        <w:t xml:space="preserve">; for example, </w:t>
+      </w:r>
+      <w:r>
+        <w:t>in relatively recent experiment, engineered myoblast cells partially corrected the effects of a transcription factor mutation in the Snell dwarf mice and remained active for 6 months</w:t>
+      </w:r>
+      <w:r>
+        <w:t xml:space="preserve"> </w:t>
+      </w:r>
+      <w:r>
+        <w:fldChar w:fldCharType="begin"/>
+      </w:r>
+      <w:r>
+        <w:instrText xml:space="preserve"> ADDIN ZOTERO_ITEM CSL_CITATION {"citationID":"DfBmdNAD","properties":{"formattedCitation":"[5]","plainCitation":"[5]","noteIndex":0},"citationItems":[{"id":835,"uris":["http://zotero.org/users/7286058/items/X7VRSEM5"],"uri":["http://zotero.org/users/7286058/items/X7VRSEM5"],"itemData":{"id":835,"type":"webpage","abstract":"ABSTRACT Most of the currently approved human gene therapy protocols depend on genetic modification of autologous cells. We propose an alternate and potentially more cost-effective approach by implanting genetically modified “universal” cell lines to deliver desired gene products to nonautologous recipients. The recombinant allogeneic cells are protected from rejection after implantation by enclosure within immuno-protective alginate-poly-l-lysine-alginate microcapsules. The clinical efficacy of this strategy is now demonstrated by implanting microencapsulated allogeneic myoblasts engineered to secrete mouse growth hormone into the growth hormone-deficient Snell dwarf mice. The treated mutants attained increases in linear growth, body weights, peripheral organ weights, and tibial growth plate thickness significantly greater than those of the untreated controls. Secondary response to the exogenous growth hormone stimulation also resulted in increased fatty acid metabolism during the first month post-implantation. The microcapsules retrieved after about 6 months of implantation appeared intact. The encapsulated myoblasts retained a viability of &gt;60% and continued to secrete mouse growth hormone. Thus, implantation of nonautologous recombinant cells corrected partially the pleiomorphic effects of a transcription factor mutation in the Snell dwarf mice and the encapsulated cells remained functional for at least 6 months. This simple method of delivery recombinant gene products in vivo is a benign procedure, obviates the need for patient-specific genetic modification, and is amenable to industrial-scale quality control. It should have wide applications in therapies requiring a systemic continuous supply of recombinant gene products.","container-title":"https://home.liebertpub.com/hum","genre":"research-article","language":"en","note":"archive_location: 2 Madison Avenue Larchmont, NY 10538 USA\npublisher: Mary Ann Liebert, Inc.  2 Madison Avenue Larchmont, NY 10538 USA\nDOI: 10.1089/hum.1995.6.2-165","title":"Correction of the Growth Defect in Dwarf Mice with Nonautologous Microencapsulated Myoblasts—An Alternate Approach to Somatic Gene Therapy","URL":"https://www.liebertpub.com/doi/abs/10.1089/hum.1995.6.2-165","author":[{"family":"Al-Hendy","given":"Ayman"},{"family":"Hortelano","given":"Gonzalo"},{"family":"Tannenbaum","given":"Gloria S."},{"family":"Chang","given":"Patricia L."}],"accessed":{"date-parts":[["2022",2,17]]},"issued":{"date-parts":[["2008",3,19]]}}}],"schema":"https://github.com/citation-style-language/schema/raw/master/csl-citation.json"} </w:instrText>
+      </w:r>
+      <w:r>
+        <w:fldChar w:fldCharType="separate"/>
+      </w:r>
+      <w:r>
+        <w:rPr>
+          <w:noProof/>
+        </w:rPr>
+        <w:t>[5]</w:t>
+      </w:r>
+      <w:r>
+        <w:fldChar w:fldCharType="end"/>
+      </w:r>
+      <w:r>
+        <w:t>.</w:t>
       </w:r>
     </w:p>
     <w:p>
-      <w:r>
-        <w:rPr>
-          <w:b/>
-          <w:bCs/>
-        </w:rPr>
-        <w:t>The actin cytoskeleton in myelinating cells</w:t>
-      </w:r>
-      <w:r>
-        <w:t xml:space="preserve"> – Tanya L. Brown, Wendy B. Macklin </w:t>
+      <w:pPr>
+        <w:pStyle w:val="ListParagraph"/>
+        <w:numPr>
+          <w:ilvl w:val="0"/>
+          <w:numId w:val="15"/>
+        </w:numPr>
+        <w:spacing w:after="0"/>
+      </w:pPr>
+      <w:r>
+        <w:t>More recently, researchers at NYU created cell mimics which act as a pump, tiny vacuums, triggered by light, ingesting impurities in the water. In a near future the same cells could be used to clean polluted water</w:t>
       </w:r>
       <w:r>
         <w:fldChar w:fldCharType="begin"/>
       </w:r>
       <w:r>
-        <w:instrText xml:space="preserve"> ADDIN ZOTERO_ITEM CSL_CITATION {"citationID":"zKpKxmUG","properties":{"formattedCitation":"[1]","plainCitation":"[1]","noteIndex":0},"citationItems":[{"id":751,"uris":["http://zotero.org/users/7286058/items/KMIF9NE4"],"uri":["http://zotero.org/users/7286058/items/KMIF9NE4"],"itemData":{"id":751,"type":"article-journal","abstract":"Myelinating cells of both the peripheral and central nervous systems undergo dramatic cytoskeletal reorganization in order to differentiate and produce myelin. Myelinating oligodendrocytes in the central nervous system show a periodic actin pattern, demonstrating tight regulation of actin. Furthermore, recent data demonstrate that actin polymerization drives early cell differentiation and that actin depolymerization drives myelin wrapping. Dysregulation of the actin cytoskeleton in myelinating cells is seen in some disease states. This review highlights the cytoskeletal molecules that regulate differentiation of and myelination by cells of the PNS and CNS, informing our understanding of neural development, in particular myelination.","container-title":"Neurochemical research","DOI":"10.1007/s11064-019-02753-0","ISSN":"0364-3190","journalAbbreviation":"Neurochem Res","note":"PMID: 30847860\nPMCID: PMC6732044","page":"10.1007/s11064-019-02753-0","source":"PubMed Central","title":"The actin cytoskeleton in myelinating cells.","URL":"https://www.ncbi.nlm.nih.gov/pmc/articles/PMC6732044/","author":[{"family":"Brown","given":"Tanya L."},{"family":"Macklin","given":"Wendy B."}],"accessed":{"date-parts":[["2022",2,2]]},"issued":{"date-parts":[["2019",3,7]]}}}],"schema":"https://github.com/citation-style-language/schema/raw/master/csl-citation.json"} </w:instrText>
+        <w:instrText xml:space="preserve"> ADDIN ZOTERO_ITEM CSL_CITATION {"citationID":"5cwFv4Ua","properties":{"formattedCitation":"[6]","plainCitation":"[6]","noteIndex":0},"citationItems":[{"id":837,"uris":["http://zotero.org/users/7286058/items/4EYVLPKE"],"uri":["http://zotero.org/users/7286058/items/4EYVLPKE"],"itemData":{"id":837,"type":"webpage","abstract":"Synthetic Microscopic Structures Imitate Vital Function of Biological Cells","language":"en","title":"Scientists Create Artificial Cells That Mimic Living Cells’ Ability to Capture, Process, and Expel Material","URL":"http://www.nyu.edu/content/nyu/en/about/news-publications/news/2021/september/artificial-cells","author":[{"family":"Communications","given":"NYU Web"}],"accessed":{"date-parts":[["2022",2,17]]}}}],"schema":"https://github.com/citation-style-language/schema/raw/master/csl-citation.json"} </w:instrText>
       </w:r>
       <w:r>
         <w:fldChar w:fldCharType="separate"/>
@@ -88,1072 +253,617 @@
         <w:rPr>
           <w:noProof/>
         </w:rPr>
-        <w:t>[1]</w:t>
+        <w:t>[6]</w:t>
       </w:r>
       <w:r>
         <w:fldChar w:fldCharType="end"/>
+      </w:r>
+      <w:r>
+        <w:t>.</w:t>
       </w:r>
     </w:p>
     <w:p>
-      <w:r>
-        <w:t xml:space="preserve"> 3) The research question being asked in the publication</w:t>
+      <w:pPr>
+        <w:pStyle w:val="ListParagraph"/>
+        <w:numPr>
+          <w:ilvl w:val="0"/>
+          <w:numId w:val="15"/>
+        </w:numPr>
+        <w:spacing w:after="0"/>
+      </w:pPr>
+      <w:r>
+        <w:t>Artificial cells can also revolutionize the food industry by constructing food-based cell factories. Food like meat analog, or animal-free bioengineered milk, could be produced fr</w:t>
+      </w:r>
+      <w:r>
+        <w:t>o</w:t>
+      </w:r>
+      <w:r>
+        <w:t>m renewable energies, less prone to environmental conditions which in turn could decrease the use of pesticides and fertilizers, save water or other natural energies and improve land usage. Researchers can also identify beneficial metabolic pathways which are triggered by specific food</w:t>
+      </w:r>
+      <w:r>
+        <w:t>s</w:t>
+      </w:r>
+      <w:r>
+        <w:t xml:space="preserve"> and use synthetic cells to stimulate these pathways. </w:t>
+      </w:r>
+      <w:r>
+        <w:t>Another application can relate to the fermentation process which could be better controlled, or tuned (synthetic biology created soy sauce and Chinese red wine)</w:t>
+      </w:r>
+      <w:r>
+        <w:t xml:space="preserve"> </w:t>
+      </w:r>
+      <w:r>
+        <w:fldChar w:fldCharType="begin"/>
+      </w:r>
+      <w:r>
+        <w:instrText xml:space="preserve"> ADDIN ZOTERO_ITEM CSL_CITATION {"citationID":"yI7uztdQ","properties":{"formattedCitation":"[7]","plainCitation":"[7]","noteIndex":0},"citationItems":[{"id":840,"uris":["http://zotero.org/users/7286058/items/LVUB3UTY"],"uri":["http://zotero.org/users/7286058/items/LVUB3UTY"],"itemData":{"id":840,"type":"article-journal","container-title":"Future Foods","DOI":"10.1016/j.fufo.2021.100025","ISSN":"26668335","journalAbbreviation":"Future Foods","language":"en","page":"100025","source":"DOI.org (Crossref)","title":"Synthetic biology for future food: Research progress and future directions","title-short":"Synthetic biology for future food","URL":"https://linkinghub.elsevier.com/retrieve/pii/S2666833521000150","volume":"3","author":[{"family":"Lv","given":"Xueqin"},{"family":"Wu","given":"Yaokang"},{"family":"Gong","given":"Mengyue"},{"family":"Deng","given":"Jieying"},{"family":"Gu","given":"Yang"},{"family":"Liu","given":"Yanfeng"},{"family":"Li","given":"Jianghua"},{"family":"Du","given":"Guocheng"},{"family":"Ledesma-Amaro","given":"Rodrigo"},{"family":"Liu","given":"Long"},{"family":"Chen","given":"Jian"}],"accessed":{"date-parts":[["2022",2,17]]},"issued":{"date-parts":[["2021",6]]}}}],"schema":"https://github.com/citation-style-language/schema/raw/master/csl-citation.json"} </w:instrText>
+      </w:r>
+      <w:r>
+        <w:fldChar w:fldCharType="separate"/>
+      </w:r>
+      <w:r>
+        <w:rPr>
+          <w:noProof/>
+        </w:rPr>
+        <w:t>[7]</w:t>
+      </w:r>
+      <w:r>
+        <w:fldChar w:fldCharType="end"/>
+      </w:r>
+      <w:r>
+        <w:t>.</w:t>
       </w:r>
     </w:p>
     <w:p>
+      <w:pPr>
+        <w:pStyle w:val="ListParagraph"/>
+        <w:numPr>
+          <w:ilvl w:val="0"/>
+          <w:numId w:val="15"/>
+        </w:numPr>
+        <w:spacing w:after="0"/>
+      </w:pPr>
+      <w:r>
+        <w:t xml:space="preserve">Artificial cells can have major impact in agriculture with outcomes ranging from increase in productivity, nutritive value, food safety, creation of new crop types, or pest management: </w:t>
+      </w:r>
+      <w:r>
+        <w:t xml:space="preserve">as an example, </w:t>
+      </w:r>
+      <w:r>
+        <w:t xml:space="preserve">yeast 2.0 project aims at creating a synthetic yeast genome which can grow at the same rate, on the same </w:t>
+      </w:r>
+      <w:r>
+        <w:t>compound</w:t>
+      </w:r>
+      <w:r>
+        <w:t xml:space="preserve"> as the original yeast can but 80% smaller by removing junk DNA, including minimizing genome instability, and introducing genetic flexibility</w:t>
+      </w:r>
       <w:r>
         <w:t xml:space="preserve"> </w:t>
       </w:r>
       <w:r>
-        <w:t xml:space="preserve">In </w:t>
-      </w:r>
-      <w:r>
-        <w:rPr>
-          <w:b/>
-          <w:bCs/>
-        </w:rPr>
-        <w:t>myelinating cells</w:t>
-      </w:r>
-      <w:r>
-        <w:t>, the cytoskeleton acts as a scaffold to mediate cell-to-cell interactions and exhibits specific activity patterns. The paper describes cytoskeletal molecules which regulate these patterns during cell differentiation and myelination.</w:t>
+        <w:fldChar w:fldCharType="begin"/>
+      </w:r>
+      <w:r>
+        <w:instrText xml:space="preserve"> ADDIN ZOTERO_ITEM CSL_CITATION {"citationID":"vFswckyu","properties":{"formattedCitation":"[8]","plainCitation":"[8]","noteIndex":0},"citationItems":[{"id":844,"uris":["http://zotero.org/users/7286058/items/3XJKY6FI"],"uri":["http://zotero.org/users/7286058/items/3XJKY6FI"],"itemData":{"id":844,"type":"article-journal","abstract":"Historians of the future may well describe 2018 as the year that the world's first functional synthetic eukaryotic genome became a reality. Without the benefit of hindsight, it might be hard to completely grasp the long-term significance of a breakthrough moment in the history of science like this. The role of synthetic biology in the imminent birth of a budding Saccharomyces cerevisiae yeast cell carrying 16 man-made chromosomes causes the world of science to teeter on the threshold of a future-defining scientific frontier. The genome-engineering tools and technologies currently being developed to produce the ultimate yeast genome will irreversibly connect the dots between our improved understanding of the fundamentals of a complex cell containing its DNA in a specialised nucleus and the application of bioengineered eukaryotes designed for advanced biomanufacturing of beneficial products. By joining up the dots between the findings and learnings from the international Synthetic Yeast Genome project (known as the Yeast 2.0 or Sc2.0 project) and concurrent advancements in biodesign tools and smart data-intensive technologies, a future world powered by a thriving bioeconomy seems realistic. This global project demonstrates how a collaborative network of dot connectors—driven by a tinkerer's indomitable curiosity to understand how things work inside a eukaryotic cell—are using cutting-edge biodesign concepts and synthetic biology tools to advance science and to positively frame human futures (i.e. improved quality of life) in a planetary context (i.e. a sustainable environment). Explorations such as this have a rich history of resulting in unexpected discoveries and unanticipated applications for the benefit of people and planet. However, we must learn from past explorations into controversial futuristic sciences and ensure that researchers at the forefront of an emerging science such as synthetic biology remain connected to all stakeholders’ concerns about the biosafety, bioethics and regulatory aspects of their pioneering work. This article presents a shared vision of constructing a synthetic eukaryotic genome in a safe model organism by using novel concepts and advanced technologies. This multidisciplinary and collaborative project is conducted under a sound governance structure that does not only respect the scientific achievements and lessons from the past, but that is also focussed on leading the present and helping to secure a brighter future for all., The international Synthetic Yeast Genome (Sc2.0) project is discovering the dots that connect basic eukaryotic biology, biodesign, bioengineering and biomanufacturing with a budding bioeconomy of the future.","container-title":"FEMS Yeast Research","DOI":"10.1093/femsyr/foy032","ISSN":"1567-1356","issue":"4","journalAbbreviation":"FEMS Yeast Res","note":"PMID: 29648592\nPMCID: PMC5894084","page":"foy032","source":"PubMed Central","title":"Yeast 2.0—connecting the dots in the construction of the world's first functional synthetic eukaryotic genome","URL":"https://www.ncbi.nlm.nih.gov/pmc/articles/PMC5894084/","volume":"18","author":[{"family":"Pretorius","given":"I S"},{"family":"Boeke","given":"J D"}],"accessed":{"date-parts":[["2022",2,17]]},"issued":{"date-parts":[["2018",3,16]]}}}],"schema":"https://github.com/citation-style-language/schema/raw/master/csl-citation.json"} </w:instrText>
+      </w:r>
+      <w:r>
+        <w:fldChar w:fldCharType="separate"/>
+      </w:r>
+      <w:r>
+        <w:rPr>
+          <w:noProof/>
+        </w:rPr>
+        <w:t>[8]</w:t>
+      </w:r>
+      <w:r>
+        <w:fldChar w:fldCharType="end"/>
+      </w:r>
+      <w:r>
+        <w:t xml:space="preserve"> </w:t>
+      </w:r>
+      <w:r>
+        <w:fldChar w:fldCharType="begin"/>
+      </w:r>
+      <w:r>
+        <w:instrText xml:space="preserve"> ADDIN ZOTERO_ITEM CSL_CITATION {"citationID":"fJEjxild","properties":{"formattedCitation":"[9]","plainCitation":"[9]","noteIndex":0},"citationItems":[{"id":812,"uris":["http://zotero.org/users/7286058/items/55B7EG5U"],"uri":["http://zotero.org/users/7286058/items/55B7EG5U"],"itemData":{"id":812,"type":"webpage","abstract":"Cell mimics make and pass on proteins that influence their neighbors","language":"en","title":"Biologists create the most lifelike artificial cells yet","URL":"https://www.science.org/content/article/biologists-create-most-lifelike-artificial-cells-yet","accessed":{"date-parts":[["2022",2,12]]}}}],"schema":"https://github.com/citation-style-language/schema/raw/master/csl-citation.json"} </w:instrText>
+      </w:r>
+      <w:r>
+        <w:fldChar w:fldCharType="separate"/>
+      </w:r>
+      <w:r>
+        <w:rPr>
+          <w:noProof/>
+        </w:rPr>
+        <w:t>[9]</w:t>
+      </w:r>
+      <w:r>
+        <w:fldChar w:fldCharType="end"/>
+      </w:r>
+      <w:r>
+        <w:t>.</w:t>
+      </w:r>
+    </w:p>
+    <w:p/>
+    <w:p>
+      <w:pPr>
+        <w:pStyle w:val="Bibliography"/>
+        <w:rPr>
+          <w:rFonts w:ascii="Calibri" w:cs="Calibri"/>
+        </w:rPr>
+      </w:pPr>
+      <w:r>
+        <w:fldChar w:fldCharType="begin"/>
+      </w:r>
+      <w:r>
+        <w:instrText xml:space="preserve"> ADDIN ZOTERO_BIBL {"uncited":[],"omitted":[],"custom":[]} CSL_BIBLIOGRAPHY </w:instrText>
+      </w:r>
+      <w:r>
+        <w:fldChar w:fldCharType="separate"/>
+      </w:r>
+      <w:r>
+        <w:rPr>
+          <w:rFonts w:ascii="Calibri" w:cs="Calibri"/>
+        </w:rPr>
+        <w:t>[1]</w:t>
+      </w:r>
+      <w:r>
+        <w:rPr>
+          <w:rFonts w:ascii="Calibri" w:cs="Calibri"/>
+        </w:rPr>
+        <w:tab/>
+        <w:t xml:space="preserve">C. Huff, “How artificial kidneys and miniaturized dialysis could save millions of lives,” </w:t>
+      </w:r>
+      <w:r>
+        <w:rPr>
+          <w:rFonts w:ascii="Calibri" w:cs="Calibri"/>
+          <w:i/>
+          <w:iCs/>
+        </w:rPr>
+        <w:t>Nature</w:t>
+      </w:r>
+      <w:r>
+        <w:rPr>
+          <w:rFonts w:ascii="Calibri" w:cs="Calibri"/>
+        </w:rPr>
+        <w:t xml:space="preserve">, vol. 579, no. 7798, pp. 186–188, Mar. 2020, </w:t>
+      </w:r>
+      <w:proofErr w:type="spellStart"/>
+      <w:r>
+        <w:rPr>
+          <w:rFonts w:ascii="Calibri" w:cs="Calibri"/>
+        </w:rPr>
+        <w:t>doi</w:t>
+      </w:r>
+      <w:proofErr w:type="spellEnd"/>
+      <w:r>
+        <w:rPr>
+          <w:rFonts w:ascii="Calibri" w:cs="Calibri"/>
+        </w:rPr>
+        <w:t>: 10.1038/d41586-020-00671-8.</w:t>
       </w:r>
     </w:p>
     <w:p>
-      <w:r>
-        <w:t>4) The cellular model that was used to try to answer the research question</w:t>
+      <w:pPr>
+        <w:pStyle w:val="Bibliography"/>
+        <w:rPr>
+          <w:rFonts w:ascii="Calibri" w:cs="Calibri"/>
+        </w:rPr>
+      </w:pPr>
+      <w:r>
+        <w:rPr>
+          <w:rFonts w:ascii="Calibri" w:cs="Calibri"/>
+        </w:rPr>
+        <w:t>[2]</w:t>
+      </w:r>
+      <w:r>
+        <w:rPr>
+          <w:rFonts w:ascii="Calibri" w:cs="Calibri"/>
+        </w:rPr>
+        <w:tab/>
+        <w:t xml:space="preserve">T. M. S. Chang, “ARTIFICIAL CELL evolves into nanomedicine, biotherapeutics, blood substitutes, drug delivery, enzyme/gene therapy, cancer therapy, cell/stem cell therapy, nanoparticles, liposomes, bioencapsulation, replicating synthetic cells, cell encapsulation/scaffold, </w:t>
+      </w:r>
+      <w:proofErr w:type="spellStart"/>
+      <w:r>
+        <w:rPr>
+          <w:rFonts w:ascii="Calibri" w:cs="Calibri"/>
+        </w:rPr>
+        <w:t>biosorbent</w:t>
+      </w:r>
+      <w:proofErr w:type="spellEnd"/>
+      <w:r>
+        <w:rPr>
+          <w:rFonts w:ascii="Calibri" w:cs="Calibri"/>
+        </w:rPr>
+        <w:t xml:space="preserve">/immunosorbent </w:t>
+      </w:r>
+      <w:proofErr w:type="spellStart"/>
+      <w:r>
+        <w:rPr>
+          <w:rFonts w:ascii="Calibri" w:cs="Calibri"/>
+        </w:rPr>
+        <w:t>haemoperfusion</w:t>
+      </w:r>
+      <w:proofErr w:type="spellEnd"/>
+      <w:r>
+        <w:rPr>
+          <w:rFonts w:ascii="Calibri" w:cs="Calibri"/>
+        </w:rPr>
+        <w:t xml:space="preserve">/plasmapheresis, regenerative medicine, encapsulated </w:t>
+      </w:r>
+      <w:r>
+        <w:rPr>
+          <w:rFonts w:ascii="Calibri" w:cs="Calibri"/>
+        </w:rPr>
+        <w:lastRenderedPageBreak/>
+        <w:t xml:space="preserve">microbe, nanobiotechnology, nanotechnology,” </w:t>
+      </w:r>
+      <w:r>
+        <w:rPr>
+          <w:rFonts w:ascii="Calibri" w:cs="Calibri"/>
+          <w:i/>
+          <w:iCs/>
+        </w:rPr>
+        <w:t>Artificial Cells, Nanomedicine, and Biotechnology</w:t>
+      </w:r>
+      <w:r>
+        <w:rPr>
+          <w:rFonts w:ascii="Calibri" w:cs="Calibri"/>
+        </w:rPr>
+        <w:t xml:space="preserve">, vol. 47, no. 1, pp. 997–1013, Dec. 2019, </w:t>
+      </w:r>
+      <w:proofErr w:type="spellStart"/>
+      <w:r>
+        <w:rPr>
+          <w:rFonts w:ascii="Calibri" w:cs="Calibri"/>
+        </w:rPr>
+        <w:t>doi</w:t>
+      </w:r>
+      <w:proofErr w:type="spellEnd"/>
+      <w:r>
+        <w:rPr>
+          <w:rFonts w:ascii="Calibri" w:cs="Calibri"/>
+        </w:rPr>
+        <w:t>: 10.1080/21691401.2019.1577885.</w:t>
       </w:r>
     </w:p>
     <w:p>
       <w:pPr>
-        <w:spacing w:after="0" w:line="240" w:lineRule="auto"/>
-        <w:rPr>
-          <w:rFonts w:cstheme="minorHAnsi"/>
-        </w:rPr>
-      </w:pPr>
-      <w:r>
-        <w:rPr>
-          <w:rFonts w:cstheme="minorHAnsi"/>
-        </w:rPr>
-        <w:t xml:space="preserve">- </w:t>
-      </w:r>
-      <w:r>
-        <w:rPr>
-          <w:rFonts w:cstheme="minorHAnsi"/>
+        <w:pStyle w:val="Bibliography"/>
+        <w:rPr>
+          <w:rFonts w:ascii="Calibri" w:cs="Calibri"/>
+        </w:rPr>
+      </w:pPr>
+      <w:r>
+        <w:rPr>
+          <w:rFonts w:ascii="Calibri" w:cs="Calibri"/>
+        </w:rPr>
+        <w:t>[3]</w:t>
+      </w:r>
+      <w:r>
+        <w:rPr>
+          <w:rFonts w:ascii="Calibri" w:cs="Calibri"/>
+        </w:rPr>
+        <w:tab/>
+        <w:t>“Artificial cells: from basic science to applications | Elsevier Enhanced Reader.” https://reader.elsevier.com/reader/sd/pii/S1369702116000699?token=3F166F8A8072B80413A89FC01E3B13477EB4FD6BE42D6DCFD352362AEFD92AF045B487FF0255049641B8320B2AD2E328&amp;originRegion=us-east-1&amp;originCreation=20220217025048 (accessed Feb. 16, 2022).</w:t>
+      </w:r>
+    </w:p>
+    <w:p>
+      <w:pPr>
+        <w:pStyle w:val="Bibliography"/>
+        <w:rPr>
+          <w:rFonts w:ascii="Calibri" w:cs="Calibri"/>
+        </w:rPr>
+      </w:pPr>
+      <w:r>
+        <w:rPr>
+          <w:rFonts w:ascii="Calibri" w:cs="Calibri"/>
+        </w:rPr>
+        <w:t>[4]</w:t>
+      </w:r>
+      <w:r>
+        <w:rPr>
+          <w:rFonts w:ascii="Calibri" w:cs="Calibri"/>
+        </w:rPr>
+        <w:tab/>
+        <w:t xml:space="preserve">T. M. S. Chang, “The in vivo Effects of Semipermeable Microcapsules containing L-Asparaginase on 6C3HED Lymphosarcoma,” </w:t>
+      </w:r>
+      <w:r>
+        <w:rPr>
+          <w:rFonts w:ascii="Calibri" w:cs="Calibri"/>
           <w:i/>
           <w:iCs/>
         </w:rPr>
-        <w:t>In-vitro</w:t>
-      </w:r>
-      <w:r>
-        <w:rPr>
-          <w:rFonts w:cstheme="minorHAnsi"/>
-        </w:rPr>
-        <w:t xml:space="preserve"> experiments and various animal models (rats, mice, knockout mice) have been used in this research topic</w:t>
-      </w:r>
-      <w:r>
-        <w:rPr>
-          <w:rFonts w:cstheme="minorHAnsi"/>
-        </w:rPr>
-        <w:t xml:space="preserve"> and identified:</w:t>
+        <w:t>Nature</w:t>
+      </w:r>
+      <w:r>
+        <w:rPr>
+          <w:rFonts w:ascii="Calibri" w:cs="Calibri"/>
+        </w:rPr>
+        <w:t xml:space="preserve">, vol. 229, no. 5280, pp. 117–118, Jan. 1971, </w:t>
+      </w:r>
+      <w:proofErr w:type="spellStart"/>
+      <w:r>
+        <w:rPr>
+          <w:rFonts w:ascii="Calibri" w:cs="Calibri"/>
+        </w:rPr>
+        <w:t>doi</w:t>
+      </w:r>
+      <w:proofErr w:type="spellEnd"/>
+      <w:r>
+        <w:rPr>
+          <w:rFonts w:ascii="Calibri" w:cs="Calibri"/>
+        </w:rPr>
+        <w:t>: 10.1038/229117a0.</w:t>
       </w:r>
     </w:p>
     <w:p>
       <w:pPr>
-        <w:pStyle w:val="NormalWeb"/>
-        <w:numPr>
-          <w:ilvl w:val="0"/>
-          <w:numId w:val="12"/>
-        </w:numPr>
-        <w:spacing w:before="0" w:beforeAutospacing="0" w:after="0" w:afterAutospacing="0"/>
-        <w:rPr>
-          <w:rFonts w:asciiTheme="minorHAnsi" w:hAnsiTheme="minorHAnsi" w:cstheme="minorHAnsi"/>
-          <w:sz w:val="22"/>
-          <w:szCs w:val="22"/>
-        </w:rPr>
-      </w:pPr>
-      <w:r>
-        <w:rPr>
-          <w:rFonts w:asciiTheme="minorHAnsi" w:hAnsiTheme="minorHAnsi" w:cstheme="minorHAnsi"/>
-          <w:sz w:val="22"/>
-          <w:szCs w:val="22"/>
-        </w:rPr>
-        <w:t xml:space="preserve">Actin polymerizing proteins (WAVE1, WAVE2), and signal transduction molecular switches, </w:t>
+        <w:pStyle w:val="Bibliography"/>
+        <w:rPr>
+          <w:rFonts w:ascii="Calibri" w:cs="Calibri"/>
+        </w:rPr>
+      </w:pPr>
+      <w:r>
+        <w:rPr>
+          <w:rFonts w:ascii="Calibri" w:cs="Calibri"/>
+        </w:rPr>
+        <w:t>[5]</w:t>
+      </w:r>
+      <w:r>
+        <w:rPr>
+          <w:rFonts w:ascii="Calibri" w:cs="Calibri"/>
+        </w:rPr>
+        <w:tab/>
+        <w:t xml:space="preserve">A. Al-Hendy, G. </w:t>
       </w:r>
       <w:proofErr w:type="spellStart"/>
       <w:r>
         <w:rPr>
-          <w:rFonts w:asciiTheme="minorHAnsi" w:hAnsiTheme="minorHAnsi" w:cstheme="minorHAnsi"/>
-          <w:sz w:val="22"/>
-          <w:szCs w:val="22"/>
-        </w:rPr>
-        <w:t>RhoGTPases</w:t>
+          <w:rFonts w:ascii="Calibri" w:cs="Calibri"/>
+        </w:rPr>
+        <w:t>Hortelano</w:t>
       </w:r>
       <w:proofErr w:type="spellEnd"/>
       <w:r>
         <w:rPr>
-          <w:rFonts w:asciiTheme="minorHAnsi" w:hAnsiTheme="minorHAnsi" w:cstheme="minorHAnsi"/>
-          <w:sz w:val="22"/>
-          <w:szCs w:val="22"/>
-        </w:rPr>
-        <w:t xml:space="preserve">, which regulate cell proliferation and myelination. </w:t>
+          <w:rFonts w:ascii="Calibri" w:cs="Calibri"/>
+        </w:rPr>
+        <w:t xml:space="preserve">, G. S. Tannenbaum, and P. L. Chang, “Correction of the Growth Defect in Dwarf Mice with </w:t>
+      </w:r>
+      <w:proofErr w:type="spellStart"/>
+      <w:r>
+        <w:rPr>
+          <w:rFonts w:ascii="Calibri" w:cs="Calibri"/>
+        </w:rPr>
+        <w:t>Nonautologous</w:t>
+      </w:r>
+      <w:proofErr w:type="spellEnd"/>
+      <w:r>
+        <w:rPr>
+          <w:rFonts w:ascii="Calibri" w:cs="Calibri"/>
+        </w:rPr>
+        <w:t xml:space="preserve"> Microencapsulated Myoblasts—An Alternate Approach to Somatic Gene Therapy,” </w:t>
+      </w:r>
+      <w:r>
+        <w:rPr>
+          <w:rFonts w:ascii="Calibri" w:cs="Calibri"/>
+          <w:i/>
+          <w:iCs/>
+        </w:rPr>
+        <w:t>https://home.liebertpub.com/hum</w:t>
+      </w:r>
+      <w:r>
+        <w:rPr>
+          <w:rFonts w:ascii="Calibri" w:cs="Calibri"/>
+        </w:rPr>
+        <w:t>, Mar. 19, 2008. https://www.liebertpub.com/doi/abs/10.1089/hum.1995.6.2-165 (accessed Feb. 17, 2022).</w:t>
       </w:r>
     </w:p>
     <w:p>
       <w:pPr>
-        <w:pStyle w:val="NormalWeb"/>
-        <w:numPr>
-          <w:ilvl w:val="0"/>
-          <w:numId w:val="12"/>
-        </w:numPr>
-        <w:spacing w:before="0" w:beforeAutospacing="0" w:after="0" w:afterAutospacing="0"/>
-        <w:rPr>
-          <w:rFonts w:asciiTheme="minorHAnsi" w:hAnsiTheme="minorHAnsi" w:cstheme="minorHAnsi"/>
-          <w:sz w:val="22"/>
-          <w:szCs w:val="22"/>
-        </w:rPr>
-      </w:pPr>
-      <w:r>
-        <w:rPr>
-          <w:rFonts w:asciiTheme="minorHAnsi" w:hAnsiTheme="minorHAnsi" w:cstheme="minorHAnsi"/>
-          <w:sz w:val="22"/>
-          <w:szCs w:val="22"/>
-        </w:rPr>
-        <w:t xml:space="preserve">Major actin depolymerizing molecules: </w:t>
-      </w:r>
-      <w:r>
-        <w:rPr>
-          <w:rFonts w:asciiTheme="minorHAnsi" w:hAnsiTheme="minorHAnsi" w:cstheme="minorHAnsi"/>
+        <w:pStyle w:val="Bibliography"/>
+        <w:rPr>
+          <w:rFonts w:ascii="Calibri" w:cs="Calibri"/>
+        </w:rPr>
+      </w:pPr>
+      <w:r>
+        <w:rPr>
+          <w:rFonts w:ascii="Calibri" w:cs="Calibri"/>
+        </w:rPr>
+        <w:t>[6]</w:t>
+      </w:r>
+      <w:r>
+        <w:rPr>
+          <w:rFonts w:ascii="Calibri" w:cs="Calibri"/>
+        </w:rPr>
+        <w:tab/>
+        <w:t>N. W. Communications, “Scientists Create Artificial Cells That Mimic Living Cells’ Ability to Capture, Process, and Expel Material.” http://www.nyu.edu/content/nyu/en/about/news-publications/news/2021/september/artificial-cells (accessed Feb. 17, 2022).</w:t>
+      </w:r>
+    </w:p>
+    <w:p>
+      <w:pPr>
+        <w:pStyle w:val="Bibliography"/>
+        <w:rPr>
+          <w:rFonts w:ascii="Calibri" w:cs="Calibri"/>
+        </w:rPr>
+      </w:pPr>
+      <w:r>
+        <w:rPr>
+          <w:rFonts w:ascii="Calibri" w:cs="Calibri"/>
+        </w:rPr>
+        <w:t>[7]</w:t>
+      </w:r>
+      <w:r>
+        <w:rPr>
+          <w:rFonts w:ascii="Calibri" w:cs="Calibri"/>
+        </w:rPr>
+        <w:tab/>
+        <w:t xml:space="preserve">X. </w:t>
+      </w:r>
+      <w:proofErr w:type="spellStart"/>
+      <w:r>
+        <w:rPr>
+          <w:rFonts w:ascii="Calibri" w:cs="Calibri"/>
+        </w:rPr>
+        <w:t>Lv</w:t>
+      </w:r>
+      <w:proofErr w:type="spellEnd"/>
+      <w:r>
+        <w:rPr>
+          <w:rFonts w:ascii="Calibri" w:cs="Calibri"/>
+        </w:rPr>
+        <w:t xml:space="preserve"> </w:t>
+      </w:r>
+      <w:r>
+        <w:rPr>
+          <w:rFonts w:ascii="Calibri" w:cs="Calibri"/>
           <w:i/>
           <w:iCs/>
-          <w:sz w:val="22"/>
-          <w:szCs w:val="22"/>
-        </w:rPr>
-        <w:t>cofilin</w:t>
-      </w:r>
-      <w:r>
-        <w:rPr>
-          <w:rFonts w:asciiTheme="minorHAnsi" w:hAnsiTheme="minorHAnsi" w:cstheme="minorHAnsi"/>
-          <w:sz w:val="22"/>
-          <w:szCs w:val="22"/>
-        </w:rPr>
-        <w:t xml:space="preserve">, </w:t>
-      </w:r>
-      <w:r>
-        <w:rPr>
-          <w:rFonts w:asciiTheme="minorHAnsi" w:hAnsiTheme="minorHAnsi" w:cstheme="minorHAnsi"/>
+        </w:rPr>
+        <w:t>et al.</w:t>
+      </w:r>
+      <w:r>
+        <w:rPr>
+          <w:rFonts w:ascii="Calibri" w:cs="Calibri"/>
+        </w:rPr>
+        <w:t xml:space="preserve">, “Synthetic biology for future food: Research progress and future directions,” </w:t>
+      </w:r>
+      <w:r>
+        <w:rPr>
+          <w:rFonts w:ascii="Calibri" w:cs="Calibri"/>
           <w:i/>
           <w:iCs/>
-          <w:sz w:val="22"/>
-          <w:szCs w:val="22"/>
-        </w:rPr>
-        <w:t xml:space="preserve">gelsolin </w:t>
+        </w:rPr>
+        <w:t>Future Foods</w:t>
+      </w:r>
+      <w:r>
+        <w:rPr>
+          <w:rFonts w:ascii="Calibri" w:cs="Calibri"/>
+        </w:rPr>
+        <w:t xml:space="preserve">, vol. 3, p. 100025, Jun. 2021, </w:t>
+      </w:r>
+      <w:proofErr w:type="spellStart"/>
+      <w:r>
+        <w:rPr>
+          <w:rFonts w:ascii="Calibri" w:cs="Calibri"/>
+        </w:rPr>
+        <w:t>doi</w:t>
+      </w:r>
+      <w:proofErr w:type="spellEnd"/>
+      <w:r>
+        <w:rPr>
+          <w:rFonts w:ascii="Calibri" w:cs="Calibri"/>
+        </w:rPr>
+        <w:t>: 10.1016/j.fufo.2021.100025.</w:t>
       </w:r>
     </w:p>
     <w:p>
       <w:pPr>
-        <w:pStyle w:val="NormalWeb"/>
-        <w:numPr>
-          <w:ilvl w:val="0"/>
-          <w:numId w:val="12"/>
-        </w:numPr>
-        <w:spacing w:before="0" w:beforeAutospacing="0" w:after="0" w:afterAutospacing="0"/>
-        <w:rPr>
-          <w:rFonts w:asciiTheme="minorHAnsi" w:hAnsiTheme="minorHAnsi" w:cstheme="minorHAnsi"/>
-          <w:sz w:val="22"/>
-          <w:szCs w:val="22"/>
-        </w:rPr>
-      </w:pPr>
-      <w:r>
-        <w:rPr>
-          <w:rFonts w:asciiTheme="minorHAnsi" w:hAnsiTheme="minorHAnsi" w:cstheme="minorHAnsi"/>
-          <w:sz w:val="22"/>
-          <w:szCs w:val="22"/>
-        </w:rPr>
-        <w:t xml:space="preserve">PAK molecules which regulate oligodendrocyte development. </w:t>
+        <w:pStyle w:val="Bibliography"/>
+        <w:rPr>
+          <w:rFonts w:ascii="Calibri" w:cs="Calibri"/>
+        </w:rPr>
+      </w:pPr>
+      <w:r>
+        <w:rPr>
+          <w:rFonts w:ascii="Calibri" w:cs="Calibri"/>
+        </w:rPr>
+        <w:t>[8]</w:t>
+      </w:r>
+      <w:r>
+        <w:rPr>
+          <w:rFonts w:ascii="Calibri" w:cs="Calibri"/>
+        </w:rPr>
+        <w:tab/>
+        <w:t xml:space="preserve">I. S. Pretorius and J. D. </w:t>
+      </w:r>
+      <w:proofErr w:type="spellStart"/>
+      <w:r>
+        <w:rPr>
+          <w:rFonts w:ascii="Calibri" w:cs="Calibri"/>
+        </w:rPr>
+        <w:t>Boeke</w:t>
+      </w:r>
+      <w:proofErr w:type="spellEnd"/>
+      <w:r>
+        <w:rPr>
+          <w:rFonts w:ascii="Calibri" w:cs="Calibri"/>
+        </w:rPr>
+        <w:t xml:space="preserve">, “Yeast 2.0—connecting the dots in the construction of the world’s first functional synthetic eukaryotic genome,” </w:t>
+      </w:r>
+      <w:r>
+        <w:rPr>
+          <w:rFonts w:ascii="Calibri" w:cs="Calibri"/>
+          <w:i/>
+          <w:iCs/>
+        </w:rPr>
+        <w:t>FEMS Yeast Res</w:t>
+      </w:r>
+      <w:r>
+        <w:rPr>
+          <w:rFonts w:ascii="Calibri" w:cs="Calibri"/>
+        </w:rPr>
+        <w:t xml:space="preserve">, vol. 18, no. 4, p. foy032, Mar. 2018, </w:t>
+      </w:r>
+      <w:proofErr w:type="spellStart"/>
+      <w:r>
+        <w:rPr>
+          <w:rFonts w:ascii="Calibri" w:cs="Calibri"/>
+        </w:rPr>
+        <w:t>doi</w:t>
+      </w:r>
+      <w:proofErr w:type="spellEnd"/>
+      <w:r>
+        <w:rPr>
+          <w:rFonts w:ascii="Calibri" w:cs="Calibri"/>
+        </w:rPr>
+        <w:t>: 10.1093/</w:t>
+      </w:r>
+      <w:proofErr w:type="spellStart"/>
+      <w:r>
+        <w:rPr>
+          <w:rFonts w:ascii="Calibri" w:cs="Calibri"/>
+        </w:rPr>
+        <w:t>femsyr</w:t>
+      </w:r>
+      <w:proofErr w:type="spellEnd"/>
+      <w:r>
+        <w:rPr>
+          <w:rFonts w:ascii="Calibri" w:cs="Calibri"/>
+        </w:rPr>
+        <w:t>/foy032.</w:t>
       </w:r>
     </w:p>
     <w:p>
       <w:pPr>
-        <w:pStyle w:val="NormalWeb"/>
-        <w:numPr>
-          <w:ilvl w:val="0"/>
-          <w:numId w:val="13"/>
-        </w:numPr>
-        <w:spacing w:before="0" w:beforeAutospacing="0" w:after="0" w:afterAutospacing="0"/>
-        <w:rPr>
-          <w:rFonts w:asciiTheme="minorHAnsi" w:hAnsiTheme="minorHAnsi" w:cstheme="minorHAnsi"/>
-          <w:sz w:val="22"/>
-          <w:szCs w:val="22"/>
-        </w:rPr>
-      </w:pPr>
-      <w:r>
-        <w:rPr>
-          <w:rFonts w:asciiTheme="minorHAnsi" w:hAnsiTheme="minorHAnsi" w:cstheme="minorHAnsi"/>
-          <w:sz w:val="22"/>
-          <w:szCs w:val="22"/>
-        </w:rPr>
-        <w:t xml:space="preserve">In the PNS, </w:t>
-      </w:r>
-      <w:r>
-        <w:rPr>
-          <w:rFonts w:asciiTheme="minorHAnsi" w:hAnsiTheme="minorHAnsi" w:cstheme="minorHAnsi"/>
-          <w:i/>
-          <w:iCs/>
-          <w:sz w:val="22"/>
-          <w:szCs w:val="22"/>
-        </w:rPr>
-        <w:t>in vitro</w:t>
-      </w:r>
-      <w:r>
-        <w:rPr>
-          <w:rFonts w:asciiTheme="minorHAnsi" w:hAnsiTheme="minorHAnsi" w:cstheme="minorHAnsi"/>
-          <w:sz w:val="22"/>
-          <w:szCs w:val="22"/>
-        </w:rPr>
-        <w:t xml:space="preserve"> inhibition of the Rho/ROCK pathway in Schwan cells lead to shorter and sometimes thicker myelin internodes, while </w:t>
-      </w:r>
-      <w:r>
-        <w:rPr>
-          <w:rFonts w:asciiTheme="minorHAnsi" w:hAnsiTheme="minorHAnsi" w:cstheme="minorHAnsi"/>
-          <w:i/>
-          <w:iCs/>
-          <w:sz w:val="22"/>
-          <w:szCs w:val="22"/>
-        </w:rPr>
-        <w:t>in vivo</w:t>
-      </w:r>
-      <w:r>
-        <w:rPr>
-          <w:rFonts w:asciiTheme="minorHAnsi" w:hAnsiTheme="minorHAnsi" w:cstheme="minorHAnsi"/>
-          <w:sz w:val="22"/>
-          <w:szCs w:val="22"/>
-        </w:rPr>
-        <w:t xml:space="preserve"> deletion of N-SWAP in the same cells has similar effect in damaged sciatic fiber.</w:t>
+        <w:pStyle w:val="Bibliography"/>
+        <w:rPr>
+          <w:rFonts w:ascii="Calibri" w:cs="Calibri"/>
+        </w:rPr>
+      </w:pPr>
+      <w:r>
+        <w:rPr>
+          <w:rFonts w:ascii="Calibri" w:cs="Calibri"/>
+        </w:rPr>
+        <w:t>[9]</w:t>
+      </w:r>
+      <w:r>
+        <w:rPr>
+          <w:rFonts w:ascii="Calibri" w:cs="Calibri"/>
+        </w:rPr>
+        <w:tab/>
+        <w:t>“Biologists create the most lifelike artificial cells yet.” https://www.science.org/content/article/biologists-create-most-lifelike-artificial-cells-yet (accessed Feb. 12, 2022).</w:t>
       </w:r>
     </w:p>
     <w:p>
-      <w:pPr>
-        <w:rPr>
-          <w:rFonts w:cstheme="minorHAnsi"/>
-        </w:rPr>
-      </w:pPr>
-      <w:r>
-        <w:rPr>
-          <w:rFonts w:cstheme="minorHAnsi"/>
-        </w:rPr>
-        <w:t xml:space="preserve">- </w:t>
-      </w:r>
-      <w:r>
-        <w:rPr>
-          <w:rFonts w:cstheme="minorHAnsi"/>
-        </w:rPr>
-        <w:t xml:space="preserve">Experiments with various animal models (Trembler J mouse, Shiverer mouse, </w:t>
-      </w:r>
-      <w:r>
-        <w:rPr>
-          <w:rFonts w:eastAsia="Times New Roman" w:cstheme="minorHAnsi"/>
-          <w:color w:val="212121"/>
-          <w:shd w:val="clear" w:color="auto" w:fill="FFFFFF"/>
-        </w:rPr>
-        <w:t>hereditary neuropathy with liability to pressure palsy</w:t>
-      </w:r>
-      <w:r>
-        <w:rPr>
-          <w:rFonts w:eastAsia="Times New Roman" w:cstheme="minorHAnsi"/>
-        </w:rPr>
-        <w:t xml:space="preserve"> (HNPP) </w:t>
-      </w:r>
-      <w:r>
-        <w:rPr>
-          <w:rFonts w:cstheme="minorHAnsi"/>
-        </w:rPr>
-        <w:t>mouse) show that diseases could cause cytoskeletal changes in CNS and PNS and changes in cytoskeletal regulators can lead to disease</w:t>
-      </w:r>
-      <w:r>
-        <w:rPr>
-          <w:rFonts w:cstheme="minorHAnsi"/>
-        </w:rPr>
-        <w:t>s.</w:t>
+      <w:r>
+        <w:fldChar w:fldCharType="end"/>
+      </w:r>
+      <w:r>
+        <w:t xml:space="preserve"> </w:t>
       </w:r>
     </w:p>
-    <w:p>
-      <w:r>
-        <w:t>5</w:t>
-      </w:r>
-      <w:r>
-        <w:t>) How many review articles resulted from a search of this specific topic? Be sure to include citations.</w:t>
-      </w:r>
-    </w:p>
-    <w:p>
-      <w:pPr>
-        <w:spacing w:after="0" w:line="240" w:lineRule="auto"/>
-        <w:rPr>
-          <w:rFonts w:eastAsia="Times New Roman" w:cstheme="minorHAnsi"/>
-        </w:rPr>
-      </w:pPr>
-      <w:r>
-        <w:t xml:space="preserve">Within </w:t>
-      </w:r>
-      <w:r>
-        <w:t xml:space="preserve">the last </w:t>
-      </w:r>
-      <w:r>
-        <w:t>5</w:t>
-      </w:r>
-      <w:r>
-        <w:t xml:space="preserve"> </w:t>
-      </w:r>
-      <w:r>
-        <w:t>years</w:t>
-      </w:r>
-      <w:r>
-        <w:t>,</w:t>
-      </w:r>
-      <w:r>
-        <w:t xml:space="preserve"> </w:t>
-      </w:r>
-      <w:r>
-        <w:t>6</w:t>
-      </w:r>
-      <w:r>
-        <w:t xml:space="preserve"> review articles </w:t>
-      </w:r>
-      <w:r>
-        <w:t xml:space="preserve">on the “actin cytoskeleton in myelinating cells”, </w:t>
-      </w:r>
-      <w:r>
-        <w:t>were published:</w:t>
-      </w:r>
-    </w:p>
-    <w:p>
-      <w:pPr>
-        <w:spacing w:after="0" w:line="240" w:lineRule="auto"/>
-      </w:pPr>
-    </w:p>
-    <w:p>
-      <w:pPr>
-        <w:pStyle w:val="NoSpacing"/>
-        <w:numPr>
-          <w:ilvl w:val="0"/>
-          <w:numId w:val="8"/>
-        </w:numPr>
-      </w:pPr>
-      <w:r>
-        <w:t>Evolvability of the actin cytoskeleton in oligodendrocytes during central nervous system development and aging</w:t>
-      </w:r>
-      <w:r>
-        <w:t xml:space="preserve"> </w:t>
-      </w:r>
-      <w:r>
-        <w:fldChar w:fldCharType="begin"/>
-      </w:r>
-      <w:r>
-        <w:instrText xml:space="preserve"> ADDIN ZOTERO_ITEM CSL_CITATION {"citationID":"pemENuxF","properties":{"formattedCitation":"[2]","plainCitation":"[2]","noteIndex":0},"citationItems":[{"id":788,"uris":["http://zotero.org/users/7286058/items/LX8FF7PG"],"uri":["http://zotero.org/users/7286058/items/LX8FF7PG"],"itemData":{"id":788,"type":"article-journal","abstract":"The organization of actin filaments into a wide range of subcellular structures is a defining feature of cell shape and dynamics, important for tissue development and homeostasis. Nervous system function requires morphological and functional plasticity of neurons and glial cells, which is largely determined by the dynamic reorganization of the actin cytoskeleton in response to intrinsic and extracellular signals. Oligodendrocytes are specialized glia that extend multiple actin-based protrusions to form the multilayered myelin membrane that spirally wraps around axons, increasing conduction speed and promoting long-term axonal integrity. Myelination is a remarkable biological paradigm in development, and maintenance of myelin is essential for a healthy adult nervous system. In this review, we discuss how structure and dynamics of the actin cytoskeleton is a defining feature of myelinating oligodendrocytes’ biology and function. We also review “old and new” concepts to reflect on the potential role of the cytoskeleton in balancing life and death of myelin membranes and oligodendrocytes in the aging central nervous system.","container-title":"Cellular and Molecular Life Sciences","DOI":"10.1007/s00018-018-2915-8","ISSN":"1420-9071","issue":"1","journalAbbreviation":"Cell. Mol. Life Sci.","language":"en","page":"1-11","source":"Springer Link","title":"Evolvability of the actin cytoskeleton in oligodendrocytes during central nervous system development and aging","URL":"https://doi.org/10.1007/s00018-018-2915-8","volume":"76","author":[{"family":"Seixas","given":"Ana Isabel"},{"family":"Azevedo","given":"Maria Manuela"},{"family":"Paes de Faria","given":"Joana"},{"family":"Fernandes","given":"Diogo"},{"family":"Mendes Pinto","given":"Inês"},{"family":"Relvas","given":"João Bettencourt"}],"accessed":{"date-parts":[["2022",2,5]]},"issued":{"date-parts":[["2019",1,1]]}}}],"schema":"https://github.com/citation-style-language/schema/raw/master/csl-citation.json"} </w:instrText>
-      </w:r>
-      <w:r>
-        <w:fldChar w:fldCharType="separate"/>
-      </w:r>
-      <w:r>
-        <w:rPr>
-          <w:noProof/>
-        </w:rPr>
-        <w:t>[2]</w:t>
-      </w:r>
-      <w:r>
-        <w:fldChar w:fldCharType="end"/>
-      </w:r>
-    </w:p>
-    <w:p>
-      <w:pPr>
-        <w:pStyle w:val="NoSpacing"/>
-        <w:numPr>
-          <w:ilvl w:val="0"/>
-          <w:numId w:val="8"/>
-        </w:numPr>
-      </w:pPr>
-      <w:r>
-        <w:t>Cytoskeletal Signal-Regulated Oligodendrocyte Myelination and Remyelination</w:t>
-      </w:r>
-      <w:r>
-        <w:t xml:space="preserve"> </w:t>
-      </w:r>
-      <w:r>
-        <w:fldChar w:fldCharType="begin"/>
-      </w:r>
-      <w:r>
-        <w:instrText xml:space="preserve"> ADDIN ZOTERO_ITEM CSL_CITATION {"citationID":"Zf1mOQ4E","properties":{"formattedCitation":"[3]","plainCitation":"[3]","noteIndex":0},"citationItems":[{"id":789,"uris":["http://zotero.org/users/7286058/items/Y43KKTQY"],"uri":["http://zotero.org/users/7286058/items/Y43KKTQY"],"itemData":{"id":789,"type":"chapter","abstract":"Myelination and remyelination in the central nervous system (CNS) are essential for rapid conduction of action potentials and for appropriate neuronal communications supporting higher brain functions. Myelination is dependent on developmental stage and is controlled by neuronal axons–oligodendrocyte (OL) signaling. Numerous studies of the initial myelination and remyelination stages in the CNS have demonstrated several key cytoskeletal signals in axons and OLs. In this review, we focus on cytoskeletal signal-regulated OL myelination and remyelination, with particular attention to neuronal Notch proteins, bidirectional Eph/ephrin signaling, OL integrin and cadherin superfamily proteins, OL actin rearrangement, and OL tyrosine kinase Fyn substrate proteins during the initial myelination and remyelination stages in the CNS.","collection-title":"Advances in Experimental Medicine and Biology","container-title":"Myelin: Basic and Clinical Advances","event-place":"Singapore","ISBN":"978-981-329-636-7","language":"en","note":"DOI: 10.1007/978-981-32-9636-7_3","page":"33-42","publisher":"Springer","publisher-place":"Singapore","source":"Springer Link","title":"Cytoskeletal Signal-Regulated Oligodendrocyte Myelination and Remyelination","URL":"https://doi.org/10.1007/978-981-32-9636-7_3","author":[{"family":"Miyata","given":"Shingo"}],"editor":[{"family":"Sango","given":"Kazunori"},{"family":"Yamauchi","given":"Junji"},{"family":"Ogata","given":"Toru"},{"family":"Susuki","given":"Keiichiro"}],"accessed":{"date-parts":[["2022",2,5]]},"issued":{"date-parts":[["2019"]]}}}],"schema":"https://github.com/citation-style-language/schema/raw/master/csl-citation.json"} </w:instrText>
-      </w:r>
-      <w:r>
-        <w:fldChar w:fldCharType="separate"/>
-      </w:r>
-      <w:r>
-        <w:rPr>
-          <w:noProof/>
-        </w:rPr>
-        <w:t>[3]</w:t>
-      </w:r>
-      <w:r>
-        <w:fldChar w:fldCharType="end"/>
-      </w:r>
-    </w:p>
-    <w:p>
-      <w:pPr>
-        <w:pStyle w:val="NoSpacing"/>
-        <w:numPr>
-          <w:ilvl w:val="0"/>
-          <w:numId w:val="8"/>
-        </w:numPr>
-      </w:pPr>
-      <w:r>
-        <w:t>WIP, YAP/TAZ and Actin Connections Orchestrate Development and Transformation in the Central Nervous System</w:t>
-      </w:r>
-      <w:r>
-        <w:t xml:space="preserve"> </w:t>
-      </w:r>
-      <w:r>
-        <w:fldChar w:fldCharType="begin"/>
-      </w:r>
-      <w:r>
-        <w:instrText xml:space="preserve"> ADDIN ZOTERO_ITEM CSL_CITATION {"citationID":"vxRL08mn","properties":{"formattedCitation":"[4]","plainCitation":"[4]","noteIndex":0},"citationItems":[{"id":790,"uris":["http://zotero.org/users/7286058/items/IREQAVRR"],"uri":["http://zotero.org/users/7286058/items/IREQAVRR"],"itemData":{"id":790,"type":"article-journal","abstract":"YAP (Yes-associated protein) and TAZ (transcriptional coactivator with PDZ-binding motif) are transcription co-regulators that make up the terminal components of the Hippo signaling pathway, which plays a role in organ size control and derived tissue homeostasis through regulation of the proliferation, differentiation and apoptosis of a wide variety of differentiated and stem cells. Hippo/YAP signaling contributes to normal development of the nervous system, as it participates in self-renewal of neural stem cells, proliferation of neural progenitor cells and differentiation, activation and myelination of glial cells. Not surprisingly, alterations in this pathway underlie the development of severe neurological diseases. In glioblastomas, YAP and TAZ levels directly correlate with the amount of the actin-binding molecule WIP (WASP interacting protein), which regulates stemness and invasiveness. In neurons, WIP modulates cytoskeleton dynamics through actin polymerization/depolymerization and acts as a negative regulator of neuritogenesis, dendrite branching and dendritic spine formation. Our working hypothesis is that WIP regulates the YAP/TAZ pools using a Hippo-independent pathway. Thus, in this review we will present some of the data that links WIP, YAP and TAZ, with a focus on their function in cells from the central and peripheral nervous systems. It is hoped that a better understanding of the mechanisms involved in brain and nervous development and the pathologies that arise due to their alteration will reveal novel therapeutic targets for neurologic diseases.","container-title":"Frontiers in Cell and Developmental Biology","DOI":"10.3389/fcell.2021.673986","ISSN":"2296-634X","journalAbbreviation":"Front Cell Dev Biol","note":"PMID: 34195190\nPMCID: PMC8237755","page":"673986","source":"PubMed Central","title":"WIP, YAP/TAZ and Actin Connections Orchestrate Development and Transformation in the Central Nervous System","URL":"https://www.ncbi.nlm.nih.gov/pmc/articles/PMC8237755/","volume":"9","author":[{"family":"Antón","given":"Inés M."},{"family":"Wandosell","given":"Francisco"}],"accessed":{"date-parts":[["2022",2,5]]},"issued":{"date-parts":[["2021",6,14]]}}}],"schema":"https://github.com/citation-style-language/schema/raw/master/csl-citation.json"} </w:instrText>
-      </w:r>
-      <w:r>
-        <w:fldChar w:fldCharType="separate"/>
-      </w:r>
-      <w:r>
-        <w:rPr>
-          <w:noProof/>
-        </w:rPr>
-        <w:t>[4]</w:t>
-      </w:r>
-      <w:r>
-        <w:fldChar w:fldCharType="end"/>
-      </w:r>
-    </w:p>
-    <w:p>
-      <w:pPr>
-        <w:pStyle w:val="NoSpacing"/>
-        <w:numPr>
-          <w:ilvl w:val="0"/>
-          <w:numId w:val="8"/>
-        </w:numPr>
-      </w:pPr>
-      <w:r>
-        <w:t>The oligodendrocyte growth cone and its actin cytoskeleton: a fundamental element for progenitor cell migration and CNS myelination</w:t>
-      </w:r>
-      <w:r>
-        <w:t xml:space="preserve"> </w:t>
-      </w:r>
-      <w:r>
-        <w:fldChar w:fldCharType="begin"/>
-      </w:r>
-      <w:r>
-        <w:instrText xml:space="preserve"> ADDIN ZOTERO_ITEM CSL_CITATION {"citationID":"bbPIavRF","properties":{"formattedCitation":"[5]","plainCitation":"[5]","noteIndex":0},"citationItems":[{"id":793,"uris":["http://zotero.org/users/7286058/items/PL35AF54"],"uri":["http://zotero.org/users/7286058/items/PL35AF54"],"itemData":{"id":793,"type":"article-journal","abstract":"Cells of the oligodendrocyte (OLG) lineage engage in highly motile behaviors that are crucial for effective central nervous system (CNS) myelination. These behaviors include the guided migration of OLG progenitor cells (OPCs), the surveying of local environments by cellular processes extending from differentiating and pre-myelinating OLGs, and during the process of active myelin wrapping, the forward movement of the leading edge of the myelin sheath’s inner tongue along the axon. Almost all of these motile behaviors are driven by actin cytoskeletal dynamics initiated within a lamellipodial structure that is located at the tip of cellular OLG/OPC processes and is structurally as well as functionally similar to the neuronal growth cone. Accordingly, coordinated stoichiometries of actin filament (F-actin) assembly and disassembly at these OLG/OPC growth cones have been implicated in driving process outgrowth and guidance, and the initiation of myelination. Nonetheless, the functional importance of the OLG/OPC growth cone still remains to be fully understood, and, as a unique aspect of actin cytoskeletal dynamics, F-actin depolymerization and disassembly start to predominate at the transition from myelination initiation to myelin wrapping. This review provides an overview of the current knowledge about OLG/OPC growth cones, and it proposes a model in which actin cytoskeletal dynamics in OLG/OPC growth cones are a main driver for morphological transformations and motile behaviors. Moreover, these activities, at least at the later stages of OLG maturation, may be regulated independently from the transcriptional gene expression changes typically associated with CNS myelination.,","container-title":"Glia","DOI":"10.1002/glia.23735","ISSN":"0894-1491","issue":"7","journalAbbreviation":"Glia","note":"PMID: 31696982\nPMCID: PMC7942813","page":"1329-1346","source":"PubMed Central","title":"The oligodendrocyte growth cone and its actin cytoskeleton: a fundamental element for progenitor cell migration and CNS myelination","title-short":"The oligodendrocyte growth cone and its actin cytoskeleton","URL":"https://www.ncbi.nlm.nih.gov/pmc/articles/PMC7942813/","volume":"68","author":[{"family":"Thomason","given":"Elizabeth J."},{"family":"Escalante","given":"Miguel"},{"family":"Osterhout","given":"Donna J."},{"family":"Fuss","given":"Babette"}],"accessed":{"date-parts":[["2022",2,5]]},"issued":{"date-parts":[["2020",7]]}}}],"schema":"https://github.com/citation-style-language/schema/raw/master/csl-citation.json"} </w:instrText>
-      </w:r>
-      <w:r>
-        <w:fldChar w:fldCharType="separate"/>
-      </w:r>
-      <w:r>
-        <w:rPr>
-          <w:noProof/>
-        </w:rPr>
-        <w:t>[5]</w:t>
-      </w:r>
-      <w:r>
-        <w:fldChar w:fldCharType="end"/>
-      </w:r>
-    </w:p>
-    <w:p>
-      <w:pPr>
-        <w:pStyle w:val="NoSpacing"/>
-        <w:numPr>
-          <w:ilvl w:val="0"/>
-          <w:numId w:val="8"/>
-        </w:numPr>
-      </w:pPr>
-      <w:r>
-        <w:t>Direct effects of Ca 2+/calmodulin on actin filament formation</w:t>
-      </w:r>
-      <w:r>
-        <w:t xml:space="preserve"> </w:t>
-      </w:r>
-      <w:r>
-        <w:fldChar w:fldCharType="begin"/>
-      </w:r>
-      <w:r>
-        <w:instrText xml:space="preserve"> ADDIN ZOTERO_ITEM CSL_CITATION {"citationID":"ybAZDhxj","properties":{"formattedCitation":"[6]","plainCitation":"[6]","noteIndex":0},"citationItems":[{"id":796,"uris":["http://zotero.org/users/7286058/items/5WMFNC7S"],"uri":["http://zotero.org/users/7286058/items/5WMFNC7S"],"itemData":{"id":796,"type":"article-journal","abstract":"Actin filament formation plays a pivotal role in the development, regeneration and modulation of the morphologies and physiological functions of subcellular compartments and entire cells. All of these processes require tight temporal and spatial control of F-actin assembly. Recent work has shed new light on the control of actin filament formation by Ca2+ as very fast, transient messenger allowing for defined responses to signal intensities spanning several orders of magnitude. Recent discoveries highlight that a small but rapidly growing set of actin nucleators and related proteins, i.e. factors that have the power to promote the formation of new actin filaments in cells, are tightly controlled by the Ca2+ sensor protein CaM. We here review the cellular functions and the molecular mechanisms that couple Ca2+ signaling to the cytoskeletal functions of these factors. This set of proteins currently includes one actin nucleator of the formin family (INF2), the WH2 domain-based actin nucleator Cobl and its ancestor protein Cobl-like as well as fesselin/synaptopodin-2/myopodin and myelin basic protein (MBP). Considering the mechanistic principles of Ca2+ control of actin filament formation unveiled thus far and the diverse cell biological processes involving Ca2+ signaling it is obvious that our understanding of the cell biological crosstalk of Ca2+ transients with the in part highly specialized actin cytoskeletal structures observed in different cell types is only at its infancy.","collection-title":"Special issue: Actin Cytoskeleton Dynamics","container-title":"Biochemical and Biophysical Research Communications","DOI":"10.1016/j.bbrc.2018.07.159","ISSN":"0006-291X","issue":"2","journalAbbreviation":"Biochemical and Biophysical Research Communications","language":"en","page":"355-360","source":"ScienceDirect","title":"Direct effects of Ca2+/calmodulin on actin filament formation","URL":"https://www.sciencedirect.com/science/article/pii/S0006291X18316632","volume":"506","author":[{"family":"Izadi","given":"Maryam"},{"family":"Hou","given":"Wenya"},{"family":"Qualmann","given":"Britta"},{"family":"Kessels","given":"Michael M."}],"accessed":{"date-parts":[["2022",2,5]]},"issued":{"date-parts":[["2018",11,25]]}}}],"schema":"https://github.com/citation-style-language/schema/raw/master/csl-citation.json"} </w:instrText>
-      </w:r>
-      <w:r>
-        <w:fldChar w:fldCharType="separate"/>
-      </w:r>
-      <w:r>
-        <w:rPr>
-          <w:noProof/>
-        </w:rPr>
-        <w:t>[6]</w:t>
-      </w:r>
-      <w:r>
-        <w:fldChar w:fldCharType="end"/>
-      </w:r>
-    </w:p>
-    <w:p>
-      <w:pPr>
-        <w:pStyle w:val="NoSpacing"/>
-        <w:numPr>
-          <w:ilvl w:val="0"/>
-          <w:numId w:val="8"/>
-        </w:numPr>
-      </w:pPr>
-      <w:r>
-        <w:t>Galectin-3-Mediated Glial Crosstalk Drives Oligodendrocyte Differentiation and (Re)myelination</w:t>
-      </w:r>
-      <w:r>
-        <w:t xml:space="preserve"> </w:t>
-      </w:r>
-      <w:r>
-        <w:fldChar w:fldCharType="begin"/>
-      </w:r>
-      <w:r>
-        <w:instrText xml:space="preserve"> ADDIN ZOTERO_ITEM CSL_CITATION {"citationID":"kN8iBcrR","properties":{"formattedCitation":"[7]","plainCitation":"[7]","noteIndex":0},"citationItems":[{"id":798,"uris":["http://zotero.org/users/7286058/items/L5YWKSJE"],"uri":["http://zotero.org/users/7286058/items/L5YWKSJE"],"itemData":{"id":798,"type":"article-journal","abstract":"Galectin-3 (Gal-3) is the only chimeric protein in the galectin family. Gal-3 structure comprises unusual tandem repeats of proline and glycine-rich short stretches bound to a carbohydrate-recognition domain (CRD). The present review summarizes Gal-3 functions in the extracellular and intracellular space, its regulation and its internalization and secretion, with a focus on the current knowledge of Gal-3 role in central nervous system (CNS) health and disease, particularly oligodendrocyte (OLG) differentiation, myelination and remyelination in experimental models of multiple sclerosis (MS). During myelination, microglia-expressed Gal-3 promotes OLG differentiation by binding glycoconjugates present only on the cell surface of OLG precursor cells (OPC). During remyelination, microglia-expressed Gal-3 favors an M2 microglial phenotype, hence fostering myelin debris phagocytosis through TREM-2b phagocytic receptor and OLG differentiation. Gal-3 is necessary for myelin integrity and function, as evidenced by myelin ultrastructural and behavioral studies from LGALS3-/- mice. Mechanistically, Gal-3 enhances actin assembly and reduces Erk 1/2 activation, leading to early OLG branching. Gal-3 later induces Akt activation and increases MBP expression, promoting gelsolin release and actin disassembly and thus regulating OLG final differentiation. Altogether, findings indicate that Gal-3 mediates the glial crosstalk driving OLG differentiation and (re)myelination and may be regarded as a target in the design of future therapies for a variety of demyelinating diseases.","container-title":"Frontiers in Cellular Neuroscience","DOI":"10.3389/fncel.2018.00297","ISSN":"1662-5102","journalAbbreviation":"Front Cell Neurosci","note":"PMID: 30258354\nPMCID: PMC6143789","page":"297","source":"PubMed Central","title":"Galectin-3-Mediated Glial Crosstalk Drives Oligodendrocyte Differentiation and (Re)myelination","URL":"https://www.ncbi.nlm.nih.gov/pmc/articles/PMC6143789/","volume":"12","author":[{"family":"Thomas","given":"Laura"},{"family":"Pasquini","given":"Laura Andrea"}],"accessed":{"date-parts":[["2022",2,5]]},"issued":{"date-parts":[["2018",9,12]]}}}],"schema":"https://github.com/citation-style-language/schema/raw/master/csl-citation.json"} </w:instrText>
-      </w:r>
-      <w:r>
-        <w:fldChar w:fldCharType="separate"/>
-      </w:r>
-      <w:r>
-        <w:rPr>
-          <w:noProof/>
-        </w:rPr>
-        <w:t>[7]</w:t>
-      </w:r>
-      <w:r>
-        <w:fldChar w:fldCharType="end"/>
-      </w:r>
-      <w:r>
-        <w:t>.</w:t>
-      </w:r>
-    </w:p>
-    <w:p>
-      <w:pPr>
-        <w:pStyle w:val="NoSpacing"/>
-      </w:pPr>
-    </w:p>
-    <w:p>
-      <w:pPr>
-        <w:pStyle w:val="Bibliography"/>
-        <w:rPr>
-          <w:rFonts w:ascii="Calibri" w:cs="Calibri"/>
-        </w:rPr>
-      </w:pPr>
-      <w:r>
-        <w:fldChar w:fldCharType="begin"/>
-      </w:r>
-      <w:r>
-        <w:instrText xml:space="preserve"> ADDIN ZOTERO_BIBL {"uncited":[],"omitted":[],"custom":[]} CSL_BIBLIOGRAPHY </w:instrText>
-      </w:r>
-      <w:r>
-        <w:fldChar w:fldCharType="separate"/>
-      </w:r>
-      <w:r>
-        <w:rPr>
-          <w:rFonts w:ascii="Calibri" w:cs="Calibri"/>
-        </w:rPr>
-        <w:t>[1]</w:t>
-      </w:r>
-      <w:r>
-        <w:rPr>
-          <w:rFonts w:ascii="Calibri" w:cs="Calibri"/>
-        </w:rPr>
-        <w:tab/>
-        <w:t xml:space="preserve">T. L. Brown and W. B. Macklin, “The actin cytoskeleton in myelinating cells.,” </w:t>
-      </w:r>
-      <w:proofErr w:type="spellStart"/>
-      <w:r>
-        <w:rPr>
-          <w:rFonts w:ascii="Calibri" w:cs="Calibri"/>
-          <w:i/>
-          <w:iCs/>
-        </w:rPr>
-        <w:t>Neurochem</w:t>
-      </w:r>
-      <w:proofErr w:type="spellEnd"/>
-      <w:r>
-        <w:rPr>
-          <w:rFonts w:ascii="Calibri" w:cs="Calibri"/>
-          <w:i/>
-          <w:iCs/>
-        </w:rPr>
-        <w:t xml:space="preserve"> Res</w:t>
-      </w:r>
-      <w:r>
-        <w:rPr>
-          <w:rFonts w:ascii="Calibri" w:cs="Calibri"/>
-        </w:rPr>
-        <w:t xml:space="preserve">, p. 10.1007/s11064-019-02753–0, Mar. 2019, </w:t>
-      </w:r>
-      <w:proofErr w:type="spellStart"/>
-      <w:r>
-        <w:rPr>
-          <w:rFonts w:ascii="Calibri" w:cs="Calibri"/>
-        </w:rPr>
-        <w:t>doi</w:t>
-      </w:r>
-      <w:proofErr w:type="spellEnd"/>
-      <w:r>
-        <w:rPr>
-          <w:rFonts w:ascii="Calibri" w:cs="Calibri"/>
-        </w:rPr>
-        <w:t>: 10.1007/s11064-019-02753-0.</w:t>
-      </w:r>
-    </w:p>
-    <w:p>
-      <w:pPr>
-        <w:pStyle w:val="Bibliography"/>
-        <w:rPr>
-          <w:rFonts w:ascii="Calibri" w:cs="Calibri"/>
-        </w:rPr>
-      </w:pPr>
-      <w:r>
-        <w:rPr>
-          <w:rFonts w:ascii="Calibri" w:cs="Calibri"/>
-        </w:rPr>
-        <w:t>[2]</w:t>
-      </w:r>
-      <w:r>
-        <w:rPr>
-          <w:rFonts w:ascii="Calibri" w:cs="Calibri"/>
-        </w:rPr>
-        <w:tab/>
-        <w:t xml:space="preserve">A. I. </w:t>
-      </w:r>
-      <w:proofErr w:type="spellStart"/>
-      <w:r>
-        <w:rPr>
-          <w:rFonts w:ascii="Calibri" w:cs="Calibri"/>
-        </w:rPr>
-        <w:t>Seixas</w:t>
-      </w:r>
-      <w:proofErr w:type="spellEnd"/>
-      <w:r>
-        <w:rPr>
-          <w:rFonts w:ascii="Calibri" w:cs="Calibri"/>
-        </w:rPr>
-        <w:t xml:space="preserve">, M. M. Azevedo, J. </w:t>
-      </w:r>
-      <w:proofErr w:type="spellStart"/>
-      <w:r>
-        <w:rPr>
-          <w:rFonts w:ascii="Calibri" w:cs="Calibri"/>
-        </w:rPr>
-        <w:t>Paes</w:t>
-      </w:r>
-      <w:proofErr w:type="spellEnd"/>
-      <w:r>
-        <w:rPr>
-          <w:rFonts w:ascii="Calibri" w:cs="Calibri"/>
-        </w:rPr>
-        <w:t xml:space="preserve"> de </w:t>
-      </w:r>
-      <w:proofErr w:type="spellStart"/>
-      <w:r>
-        <w:rPr>
-          <w:rFonts w:ascii="Calibri" w:cs="Calibri"/>
-        </w:rPr>
-        <w:t>Faria</w:t>
-      </w:r>
-      <w:proofErr w:type="spellEnd"/>
-      <w:r>
-        <w:rPr>
-          <w:rFonts w:ascii="Calibri" w:cs="Calibri"/>
-        </w:rPr>
-        <w:t xml:space="preserve">, D. Fernandes, I. Mendes Pinto, and J. B. </w:t>
-      </w:r>
-      <w:proofErr w:type="spellStart"/>
-      <w:r>
-        <w:rPr>
-          <w:rFonts w:ascii="Calibri" w:cs="Calibri"/>
-        </w:rPr>
-        <w:t>Relvas</w:t>
-      </w:r>
-      <w:proofErr w:type="spellEnd"/>
-      <w:r>
-        <w:rPr>
-          <w:rFonts w:ascii="Calibri" w:cs="Calibri"/>
-        </w:rPr>
-        <w:t xml:space="preserve">, “Evolvability of the actin cytoskeleton in oligodendrocytes during central nervous system development and aging,” </w:t>
-      </w:r>
-      <w:r>
-        <w:rPr>
-          <w:rFonts w:ascii="Calibri" w:cs="Calibri"/>
-          <w:i/>
-          <w:iCs/>
-        </w:rPr>
-        <w:t>Cell. Mol. Life Sci.</w:t>
-      </w:r>
-      <w:r>
-        <w:rPr>
-          <w:rFonts w:ascii="Calibri" w:cs="Calibri"/>
-        </w:rPr>
-        <w:t xml:space="preserve">, vol. 76, no. 1, pp. 1–11, Jan. 2019, </w:t>
-      </w:r>
-      <w:proofErr w:type="spellStart"/>
-      <w:r>
-        <w:rPr>
-          <w:rFonts w:ascii="Calibri" w:cs="Calibri"/>
-        </w:rPr>
-        <w:t>doi</w:t>
-      </w:r>
-      <w:proofErr w:type="spellEnd"/>
-      <w:r>
-        <w:rPr>
-          <w:rFonts w:ascii="Calibri" w:cs="Calibri"/>
-        </w:rPr>
-        <w:t>: 10.1007/s00018-018-2915-8.</w:t>
-      </w:r>
-    </w:p>
-    <w:p>
-      <w:pPr>
-        <w:pStyle w:val="Bibliography"/>
-        <w:rPr>
-          <w:rFonts w:ascii="Calibri" w:cs="Calibri"/>
-        </w:rPr>
-      </w:pPr>
-      <w:r>
-        <w:rPr>
-          <w:rFonts w:ascii="Calibri" w:cs="Calibri"/>
-        </w:rPr>
-        <w:lastRenderedPageBreak/>
-        <w:t>[3]</w:t>
-      </w:r>
-      <w:r>
-        <w:rPr>
-          <w:rFonts w:ascii="Calibri" w:cs="Calibri"/>
-        </w:rPr>
-        <w:tab/>
-        <w:t xml:space="preserve">S. Miyata, “Cytoskeletal Signal-Regulated Oligodendrocyte Myelination and Remyelination,” in </w:t>
-      </w:r>
-      <w:r>
-        <w:rPr>
-          <w:rFonts w:ascii="Calibri" w:cs="Calibri"/>
-          <w:i/>
-          <w:iCs/>
-        </w:rPr>
-        <w:t>Myelin: Basic and Clinical Advances</w:t>
-      </w:r>
-      <w:r>
-        <w:rPr>
-          <w:rFonts w:ascii="Calibri" w:cs="Calibri"/>
-        </w:rPr>
-        <w:t xml:space="preserve">, K. Sango, J. Yamauchi, T. Ogata, and K. </w:t>
-      </w:r>
-      <w:proofErr w:type="spellStart"/>
-      <w:r>
-        <w:rPr>
-          <w:rFonts w:ascii="Calibri" w:cs="Calibri"/>
-        </w:rPr>
-        <w:t>Susuki</w:t>
-      </w:r>
-      <w:proofErr w:type="spellEnd"/>
-      <w:r>
-        <w:rPr>
-          <w:rFonts w:ascii="Calibri" w:cs="Calibri"/>
-        </w:rPr>
-        <w:t xml:space="preserve">, Eds. Singapore: Springer, 2019, pp. 33–42. </w:t>
-      </w:r>
-      <w:proofErr w:type="spellStart"/>
-      <w:r>
-        <w:rPr>
-          <w:rFonts w:ascii="Calibri" w:cs="Calibri"/>
-        </w:rPr>
-        <w:t>doi</w:t>
-      </w:r>
-      <w:proofErr w:type="spellEnd"/>
-      <w:r>
-        <w:rPr>
-          <w:rFonts w:ascii="Calibri" w:cs="Calibri"/>
-        </w:rPr>
-        <w:t>: 10.1007/978-981-32-9636-7_3.</w:t>
-      </w:r>
-    </w:p>
-    <w:p>
-      <w:pPr>
-        <w:pStyle w:val="Bibliography"/>
-        <w:rPr>
-          <w:rFonts w:ascii="Calibri" w:cs="Calibri"/>
-        </w:rPr>
-      </w:pPr>
-      <w:r>
-        <w:rPr>
-          <w:rFonts w:ascii="Calibri" w:cs="Calibri"/>
-        </w:rPr>
-        <w:t>[4]</w:t>
-      </w:r>
-      <w:r>
-        <w:rPr>
-          <w:rFonts w:ascii="Calibri" w:cs="Calibri"/>
-        </w:rPr>
-        <w:tab/>
-        <w:t xml:space="preserve">I. M. Antón and F. </w:t>
-      </w:r>
-      <w:proofErr w:type="spellStart"/>
-      <w:r>
-        <w:rPr>
-          <w:rFonts w:ascii="Calibri" w:cs="Calibri"/>
-        </w:rPr>
-        <w:t>Wandosell</w:t>
-      </w:r>
-      <w:proofErr w:type="spellEnd"/>
-      <w:r>
-        <w:rPr>
-          <w:rFonts w:ascii="Calibri" w:cs="Calibri"/>
-        </w:rPr>
-        <w:t xml:space="preserve">, “WIP, YAP/TAZ and Actin Connections Orchestrate Development and Transformation in the Central Nervous System,” </w:t>
-      </w:r>
-      <w:r>
-        <w:rPr>
-          <w:rFonts w:ascii="Calibri" w:cs="Calibri"/>
-          <w:i/>
-          <w:iCs/>
-        </w:rPr>
-        <w:t>Front Cell Dev Biol</w:t>
-      </w:r>
-      <w:r>
-        <w:rPr>
-          <w:rFonts w:ascii="Calibri" w:cs="Calibri"/>
-        </w:rPr>
-        <w:t xml:space="preserve">, vol. 9, p. 673986, Jun. 2021, </w:t>
-      </w:r>
-      <w:proofErr w:type="spellStart"/>
-      <w:r>
-        <w:rPr>
-          <w:rFonts w:ascii="Calibri" w:cs="Calibri"/>
-        </w:rPr>
-        <w:t>doi</w:t>
-      </w:r>
-      <w:proofErr w:type="spellEnd"/>
-      <w:r>
-        <w:rPr>
-          <w:rFonts w:ascii="Calibri" w:cs="Calibri"/>
-        </w:rPr>
-        <w:t>: 10.3389/fcell.2021.673986.</w:t>
-      </w:r>
-    </w:p>
-    <w:p>
-      <w:pPr>
-        <w:pStyle w:val="Bibliography"/>
-        <w:rPr>
-          <w:rFonts w:ascii="Calibri" w:cs="Calibri"/>
-        </w:rPr>
-      </w:pPr>
-      <w:r>
-        <w:rPr>
-          <w:rFonts w:ascii="Calibri" w:cs="Calibri"/>
-        </w:rPr>
-        <w:t>[5]</w:t>
-      </w:r>
-      <w:r>
-        <w:rPr>
-          <w:rFonts w:ascii="Calibri" w:cs="Calibri"/>
-        </w:rPr>
-        <w:tab/>
-        <w:t xml:space="preserve">E. J. Thomason, M. Escalante, D. J. </w:t>
-      </w:r>
-      <w:proofErr w:type="spellStart"/>
-      <w:r>
-        <w:rPr>
-          <w:rFonts w:ascii="Calibri" w:cs="Calibri"/>
-        </w:rPr>
-        <w:t>Osterhout</w:t>
-      </w:r>
-      <w:proofErr w:type="spellEnd"/>
-      <w:r>
-        <w:rPr>
-          <w:rFonts w:ascii="Calibri" w:cs="Calibri"/>
-        </w:rPr>
-        <w:t xml:space="preserve">, and B. Fuss, “The oligodendrocyte growth cone and its actin cytoskeleton: a fundamental element for progenitor cell migration and CNS myelination,” </w:t>
-      </w:r>
-      <w:r>
-        <w:rPr>
-          <w:rFonts w:ascii="Calibri" w:cs="Calibri"/>
-          <w:i/>
-          <w:iCs/>
-        </w:rPr>
-        <w:t>Glia</w:t>
-      </w:r>
-      <w:r>
-        <w:rPr>
-          <w:rFonts w:ascii="Calibri" w:cs="Calibri"/>
-        </w:rPr>
-        <w:t xml:space="preserve">, vol. 68, no. 7, pp. 1329–1346, Jul. 2020, </w:t>
-      </w:r>
-      <w:proofErr w:type="spellStart"/>
-      <w:r>
-        <w:rPr>
-          <w:rFonts w:ascii="Calibri" w:cs="Calibri"/>
-        </w:rPr>
-        <w:t>doi</w:t>
-      </w:r>
-      <w:proofErr w:type="spellEnd"/>
-      <w:r>
-        <w:rPr>
-          <w:rFonts w:ascii="Calibri" w:cs="Calibri"/>
-        </w:rPr>
-        <w:t>: 10.1002/glia.23735.</w:t>
-      </w:r>
-    </w:p>
-    <w:p>
-      <w:pPr>
-        <w:pStyle w:val="Bibliography"/>
-        <w:rPr>
-          <w:rFonts w:ascii="Calibri" w:cs="Calibri"/>
-        </w:rPr>
-      </w:pPr>
-      <w:r>
-        <w:rPr>
-          <w:rFonts w:ascii="Calibri" w:cs="Calibri"/>
-        </w:rPr>
-        <w:t>[6]</w:t>
-      </w:r>
-      <w:r>
-        <w:rPr>
-          <w:rFonts w:ascii="Calibri" w:cs="Calibri"/>
-        </w:rPr>
-        <w:tab/>
-        <w:t xml:space="preserve">M. Izadi, W. Hou, B. </w:t>
-      </w:r>
-      <w:proofErr w:type="spellStart"/>
-      <w:r>
-        <w:rPr>
-          <w:rFonts w:ascii="Calibri" w:cs="Calibri"/>
-        </w:rPr>
-        <w:t>Qualmann</w:t>
-      </w:r>
-      <w:proofErr w:type="spellEnd"/>
-      <w:r>
-        <w:rPr>
-          <w:rFonts w:ascii="Calibri" w:cs="Calibri"/>
-        </w:rPr>
-        <w:t xml:space="preserve">, and M. M. </w:t>
-      </w:r>
-      <w:proofErr w:type="spellStart"/>
-      <w:r>
-        <w:rPr>
-          <w:rFonts w:ascii="Calibri" w:cs="Calibri"/>
-        </w:rPr>
-        <w:t>Kessels</w:t>
-      </w:r>
-      <w:proofErr w:type="spellEnd"/>
-      <w:r>
-        <w:rPr>
-          <w:rFonts w:ascii="Calibri" w:cs="Calibri"/>
-        </w:rPr>
-        <w:t xml:space="preserve">, “Direct effects of Ca2+/calmodulin on actin filament formation,” </w:t>
-      </w:r>
-      <w:r>
-        <w:rPr>
-          <w:rFonts w:ascii="Calibri" w:cs="Calibri"/>
-          <w:i/>
-          <w:iCs/>
-        </w:rPr>
-        <w:t>Biochemical and Biophysical Research Communications</w:t>
-      </w:r>
-      <w:r>
-        <w:rPr>
-          <w:rFonts w:ascii="Calibri" w:cs="Calibri"/>
-        </w:rPr>
-        <w:t xml:space="preserve">, vol. 506, no. 2, pp. 355–360, Nov. 2018, </w:t>
-      </w:r>
-      <w:proofErr w:type="spellStart"/>
-      <w:r>
-        <w:rPr>
-          <w:rFonts w:ascii="Calibri" w:cs="Calibri"/>
-        </w:rPr>
-        <w:t>doi</w:t>
-      </w:r>
-      <w:proofErr w:type="spellEnd"/>
-      <w:r>
-        <w:rPr>
-          <w:rFonts w:ascii="Calibri" w:cs="Calibri"/>
-        </w:rPr>
-        <w:t>: 10.1016/j.bbrc.2018.07.159.</w:t>
-      </w:r>
-    </w:p>
-    <w:p>
-      <w:pPr>
-        <w:pStyle w:val="Bibliography"/>
-        <w:rPr>
-          <w:rFonts w:ascii="Calibri" w:cs="Calibri"/>
-        </w:rPr>
-      </w:pPr>
-      <w:r>
-        <w:rPr>
-          <w:rFonts w:ascii="Calibri" w:cs="Calibri"/>
-        </w:rPr>
-        <w:t>[7]</w:t>
-      </w:r>
-      <w:r>
-        <w:rPr>
-          <w:rFonts w:ascii="Calibri" w:cs="Calibri"/>
-        </w:rPr>
-        <w:tab/>
-        <w:t xml:space="preserve">L. Thomas and L. A. </w:t>
-      </w:r>
-      <w:proofErr w:type="spellStart"/>
-      <w:r>
-        <w:rPr>
-          <w:rFonts w:ascii="Calibri" w:cs="Calibri"/>
-        </w:rPr>
-        <w:t>Pasquini</w:t>
-      </w:r>
-      <w:proofErr w:type="spellEnd"/>
-      <w:r>
-        <w:rPr>
-          <w:rFonts w:ascii="Calibri" w:cs="Calibri"/>
-        </w:rPr>
-        <w:t xml:space="preserve">, “Galectin-3-Mediated Glial Crosstalk Drives Oligodendrocyte Differentiation and (Re)myelination,” </w:t>
-      </w:r>
-      <w:r>
-        <w:rPr>
-          <w:rFonts w:ascii="Calibri" w:cs="Calibri"/>
-          <w:i/>
-          <w:iCs/>
-        </w:rPr>
-        <w:t xml:space="preserve">Front Cell </w:t>
-      </w:r>
-      <w:proofErr w:type="spellStart"/>
-      <w:r>
-        <w:rPr>
-          <w:rFonts w:ascii="Calibri" w:cs="Calibri"/>
-          <w:i/>
-          <w:iCs/>
-        </w:rPr>
-        <w:t>Neurosci</w:t>
-      </w:r>
-      <w:proofErr w:type="spellEnd"/>
-      <w:r>
-        <w:rPr>
-          <w:rFonts w:ascii="Calibri" w:cs="Calibri"/>
-        </w:rPr>
-        <w:t xml:space="preserve">, vol. 12, p. 297, Sep. 2018, </w:t>
-      </w:r>
-      <w:proofErr w:type="spellStart"/>
-      <w:r>
-        <w:rPr>
-          <w:rFonts w:ascii="Calibri" w:cs="Calibri"/>
-        </w:rPr>
-        <w:t>doi</w:t>
-      </w:r>
-      <w:proofErr w:type="spellEnd"/>
-      <w:r>
-        <w:rPr>
-          <w:rFonts w:ascii="Calibri" w:cs="Calibri"/>
-        </w:rPr>
-        <w:t>: 10.3389/fncel.2018.00297.</w:t>
-      </w:r>
-    </w:p>
-    <w:p>
-      <w:r>
-        <w:fldChar w:fldCharType="end"/>
-      </w:r>
-    </w:p>
-    <w:p/>
     <w:sectPr>
       <w:pgSz w:w="12240" w:h="15840"/>
       <w:pgMar w:top="1440" w:right="1440" w:bottom="1440" w:left="1440" w:header="720" w:footer="720" w:gutter="0"/>
@@ -2058,6 +1768,155 @@
     </w:lvl>
   </w:abstractNum>
   <w:abstractNum w:abstractNumId="9" w15:restartNumberingAfterBreak="0">
+    <w:nsid w:val="57FA5172"/>
+    <w:multiLevelType w:val="multilevel"/>
+    <w:tmpl w:val="82488802"/>
+    <w:lvl w:ilvl="0">
+      <w:start w:val="1"/>
+      <w:numFmt w:val="bullet"/>
+      <w:lvlText w:val=""/>
+      <w:lvlJc w:val="left"/>
+      <w:pPr>
+        <w:tabs>
+          <w:tab w:val="num" w:pos="720"/>
+        </w:tabs>
+        <w:ind w:left="720" w:hanging="360"/>
+      </w:pPr>
+      <w:rPr>
+        <w:rFonts w:ascii="Symbol" w:hAnsi="Symbol" w:hint="default"/>
+        <w:sz w:val="20"/>
+      </w:rPr>
+    </w:lvl>
+    <w:lvl w:ilvl="1" w:tentative="1">
+      <w:start w:val="1"/>
+      <w:numFmt w:val="bullet"/>
+      <w:lvlText w:val=""/>
+      <w:lvlJc w:val="left"/>
+      <w:pPr>
+        <w:tabs>
+          <w:tab w:val="num" w:pos="1440"/>
+        </w:tabs>
+        <w:ind w:left="1440" w:hanging="360"/>
+      </w:pPr>
+      <w:rPr>
+        <w:rFonts w:ascii="Symbol" w:hAnsi="Symbol" w:hint="default"/>
+        <w:sz w:val="20"/>
+      </w:rPr>
+    </w:lvl>
+    <w:lvl w:ilvl="2" w:tentative="1">
+      <w:start w:val="1"/>
+      <w:numFmt w:val="bullet"/>
+      <w:lvlText w:val=""/>
+      <w:lvlJc w:val="left"/>
+      <w:pPr>
+        <w:tabs>
+          <w:tab w:val="num" w:pos="2160"/>
+        </w:tabs>
+        <w:ind w:left="2160" w:hanging="360"/>
+      </w:pPr>
+      <w:rPr>
+        <w:rFonts w:ascii="Symbol" w:hAnsi="Symbol" w:hint="default"/>
+        <w:sz w:val="20"/>
+      </w:rPr>
+    </w:lvl>
+    <w:lvl w:ilvl="3" w:tentative="1">
+      <w:start w:val="1"/>
+      <w:numFmt w:val="bullet"/>
+      <w:lvlText w:val=""/>
+      <w:lvlJc w:val="left"/>
+      <w:pPr>
+        <w:tabs>
+          <w:tab w:val="num" w:pos="2880"/>
+        </w:tabs>
+        <w:ind w:left="2880" w:hanging="360"/>
+      </w:pPr>
+      <w:rPr>
+        <w:rFonts w:ascii="Symbol" w:hAnsi="Symbol" w:hint="default"/>
+        <w:sz w:val="20"/>
+      </w:rPr>
+    </w:lvl>
+    <w:lvl w:ilvl="4" w:tentative="1">
+      <w:start w:val="1"/>
+      <w:numFmt w:val="bullet"/>
+      <w:lvlText w:val=""/>
+      <w:lvlJc w:val="left"/>
+      <w:pPr>
+        <w:tabs>
+          <w:tab w:val="num" w:pos="3600"/>
+        </w:tabs>
+        <w:ind w:left="3600" w:hanging="360"/>
+      </w:pPr>
+      <w:rPr>
+        <w:rFonts w:ascii="Symbol" w:hAnsi="Symbol" w:hint="default"/>
+        <w:sz w:val="20"/>
+      </w:rPr>
+    </w:lvl>
+    <w:lvl w:ilvl="5" w:tentative="1">
+      <w:start w:val="1"/>
+      <w:numFmt w:val="bullet"/>
+      <w:lvlText w:val=""/>
+      <w:lvlJc w:val="left"/>
+      <w:pPr>
+        <w:tabs>
+          <w:tab w:val="num" w:pos="4320"/>
+        </w:tabs>
+        <w:ind w:left="4320" w:hanging="360"/>
+      </w:pPr>
+      <w:rPr>
+        <w:rFonts w:ascii="Symbol" w:hAnsi="Symbol" w:hint="default"/>
+        <w:sz w:val="20"/>
+      </w:rPr>
+    </w:lvl>
+    <w:lvl w:ilvl="6" w:tentative="1">
+      <w:start w:val="1"/>
+      <w:numFmt w:val="bullet"/>
+      <w:lvlText w:val=""/>
+      <w:lvlJc w:val="left"/>
+      <w:pPr>
+        <w:tabs>
+          <w:tab w:val="num" w:pos="5040"/>
+        </w:tabs>
+        <w:ind w:left="5040" w:hanging="360"/>
+      </w:pPr>
+      <w:rPr>
+        <w:rFonts w:ascii="Symbol" w:hAnsi="Symbol" w:hint="default"/>
+        <w:sz w:val="20"/>
+      </w:rPr>
+    </w:lvl>
+    <w:lvl w:ilvl="7" w:tentative="1">
+      <w:start w:val="1"/>
+      <w:numFmt w:val="bullet"/>
+      <w:lvlText w:val=""/>
+      <w:lvlJc w:val="left"/>
+      <w:pPr>
+        <w:tabs>
+          <w:tab w:val="num" w:pos="5760"/>
+        </w:tabs>
+        <w:ind w:left="5760" w:hanging="360"/>
+      </w:pPr>
+      <w:rPr>
+        <w:rFonts w:ascii="Symbol" w:hAnsi="Symbol" w:hint="default"/>
+        <w:sz w:val="20"/>
+      </w:rPr>
+    </w:lvl>
+    <w:lvl w:ilvl="8" w:tentative="1">
+      <w:start w:val="1"/>
+      <w:numFmt w:val="bullet"/>
+      <w:lvlText w:val=""/>
+      <w:lvlJc w:val="left"/>
+      <w:pPr>
+        <w:tabs>
+          <w:tab w:val="num" w:pos="6480"/>
+        </w:tabs>
+        <w:ind w:left="6480" w:hanging="360"/>
+      </w:pPr>
+      <w:rPr>
+        <w:rFonts w:ascii="Symbol" w:hAnsi="Symbol" w:hint="default"/>
+        <w:sz w:val="20"/>
+      </w:rPr>
+    </w:lvl>
+  </w:abstractNum>
+  <w:abstractNum w:abstractNumId="10" w15:restartNumberingAfterBreak="0">
     <w:nsid w:val="60E20FA5"/>
     <w:multiLevelType w:val="hybridMultilevel"/>
     <w:tmpl w:val="F1085BDE"/>
@@ -2146,7 +2005,7 @@
       </w:pPr>
     </w:lvl>
   </w:abstractNum>
-  <w:abstractNum w:abstractNumId="10" w15:restartNumberingAfterBreak="0">
+  <w:abstractNum w:abstractNumId="11" w15:restartNumberingAfterBreak="0">
     <w:nsid w:val="6AC0224E"/>
     <w:multiLevelType w:val="multilevel"/>
     <w:tmpl w:val="A64C2E86"/>
@@ -2295,7 +2154,120 @@
       </w:rPr>
     </w:lvl>
   </w:abstractNum>
-  <w:abstractNum w:abstractNumId="11" w15:restartNumberingAfterBreak="0">
+  <w:abstractNum w:abstractNumId="12" w15:restartNumberingAfterBreak="0">
+    <w:nsid w:val="72BA11BE"/>
+    <w:multiLevelType w:val="hybridMultilevel"/>
+    <w:tmpl w:val="A04856FC"/>
+    <w:lvl w:ilvl="0" w:tplc="04090001">
+      <w:start w:val="1"/>
+      <w:numFmt w:val="bullet"/>
+      <w:lvlText w:val=""/>
+      <w:lvlJc w:val="left"/>
+      <w:pPr>
+        <w:ind w:left="360" w:hanging="360"/>
+      </w:pPr>
+      <w:rPr>
+        <w:rFonts w:ascii="Symbol" w:hAnsi="Symbol" w:hint="default"/>
+      </w:rPr>
+    </w:lvl>
+    <w:lvl w:ilvl="1" w:tplc="04090003" w:tentative="1">
+      <w:start w:val="1"/>
+      <w:numFmt w:val="bullet"/>
+      <w:lvlText w:val="o"/>
+      <w:lvlJc w:val="left"/>
+      <w:pPr>
+        <w:ind w:left="1080" w:hanging="360"/>
+      </w:pPr>
+      <w:rPr>
+        <w:rFonts w:ascii="Courier New" w:hAnsi="Courier New" w:hint="default"/>
+      </w:rPr>
+    </w:lvl>
+    <w:lvl w:ilvl="2" w:tplc="04090005" w:tentative="1">
+      <w:start w:val="1"/>
+      <w:numFmt w:val="bullet"/>
+      <w:lvlText w:val=""/>
+      <w:lvlJc w:val="left"/>
+      <w:pPr>
+        <w:ind w:left="1800" w:hanging="360"/>
+      </w:pPr>
+      <w:rPr>
+        <w:rFonts w:ascii="Wingdings" w:hAnsi="Wingdings" w:hint="default"/>
+      </w:rPr>
+    </w:lvl>
+    <w:lvl w:ilvl="3" w:tplc="04090001" w:tentative="1">
+      <w:start w:val="1"/>
+      <w:numFmt w:val="bullet"/>
+      <w:lvlText w:val=""/>
+      <w:lvlJc w:val="left"/>
+      <w:pPr>
+        <w:ind w:left="2520" w:hanging="360"/>
+      </w:pPr>
+      <w:rPr>
+        <w:rFonts w:ascii="Symbol" w:hAnsi="Symbol" w:hint="default"/>
+      </w:rPr>
+    </w:lvl>
+    <w:lvl w:ilvl="4" w:tplc="04090003" w:tentative="1">
+      <w:start w:val="1"/>
+      <w:numFmt w:val="bullet"/>
+      <w:lvlText w:val="o"/>
+      <w:lvlJc w:val="left"/>
+      <w:pPr>
+        <w:ind w:left="3240" w:hanging="360"/>
+      </w:pPr>
+      <w:rPr>
+        <w:rFonts w:ascii="Courier New" w:hAnsi="Courier New" w:hint="default"/>
+      </w:rPr>
+    </w:lvl>
+    <w:lvl w:ilvl="5" w:tplc="04090005" w:tentative="1">
+      <w:start w:val="1"/>
+      <w:numFmt w:val="bullet"/>
+      <w:lvlText w:val=""/>
+      <w:lvlJc w:val="left"/>
+      <w:pPr>
+        <w:ind w:left="3960" w:hanging="360"/>
+      </w:pPr>
+      <w:rPr>
+        <w:rFonts w:ascii="Wingdings" w:hAnsi="Wingdings" w:hint="default"/>
+      </w:rPr>
+    </w:lvl>
+    <w:lvl w:ilvl="6" w:tplc="04090001" w:tentative="1">
+      <w:start w:val="1"/>
+      <w:numFmt w:val="bullet"/>
+      <w:lvlText w:val=""/>
+      <w:lvlJc w:val="left"/>
+      <w:pPr>
+        <w:ind w:left="4680" w:hanging="360"/>
+      </w:pPr>
+      <w:rPr>
+        <w:rFonts w:ascii="Symbol" w:hAnsi="Symbol" w:hint="default"/>
+      </w:rPr>
+    </w:lvl>
+    <w:lvl w:ilvl="7" w:tplc="04090003" w:tentative="1">
+      <w:start w:val="1"/>
+      <w:numFmt w:val="bullet"/>
+      <w:lvlText w:val="o"/>
+      <w:lvlJc w:val="left"/>
+      <w:pPr>
+        <w:ind w:left="5400" w:hanging="360"/>
+      </w:pPr>
+      <w:rPr>
+        <w:rFonts w:ascii="Courier New" w:hAnsi="Courier New" w:hint="default"/>
+      </w:rPr>
+    </w:lvl>
+    <w:lvl w:ilvl="8" w:tplc="04090005" w:tentative="1">
+      <w:start w:val="1"/>
+      <w:numFmt w:val="bullet"/>
+      <w:lvlText w:val=""/>
+      <w:lvlJc w:val="left"/>
+      <w:pPr>
+        <w:ind w:left="6120" w:hanging="360"/>
+      </w:pPr>
+      <w:rPr>
+        <w:rFonts w:ascii="Wingdings" w:hAnsi="Wingdings" w:hint="default"/>
+      </w:rPr>
+    </w:lvl>
+  </w:abstractNum>
+  <w:abstractNum w:abstractNumId="13" w15:restartNumberingAfterBreak="0">
     <w:nsid w:val="73C21B0F"/>
     <w:multiLevelType w:val="hybridMultilevel"/>
     <w:tmpl w:val="9828B6A6"/>
@@ -2408,7 +2380,7 @@
       </w:rPr>
     </w:lvl>
   </w:abstractNum>
-  <w:abstractNum w:abstractNumId="12" w15:restartNumberingAfterBreak="0">
+  <w:abstractNum w:abstractNumId="14" w15:restartNumberingAfterBreak="0">
     <w:nsid w:val="7E780530"/>
     <w:multiLevelType w:val="hybridMultilevel"/>
     <w:tmpl w:val="404E4758"/>
@@ -2531,7 +2503,7 @@
     <w:abstractNumId w:val="3"/>
   </w:num>
   <w:num w:numId="4">
-    <w:abstractNumId w:val="9"/>
+    <w:abstractNumId w:val="10"/>
   </w:num>
   <w:num w:numId="5">
     <w:abstractNumId w:val="2"/>
@@ -2552,12 +2524,18 @@
     <w:abstractNumId w:val="4"/>
   </w:num>
   <w:num w:numId="11">
+    <w:abstractNumId w:val="13"/>
+  </w:num>
+  <w:num w:numId="12">
     <w:abstractNumId w:val="11"/>
   </w:num>
-  <w:num w:numId="12">
-    <w:abstractNumId w:val="10"/>
+  <w:num w:numId="13">
+    <w:abstractNumId w:val="14"/>
   </w:num>
-  <w:num w:numId="13">
+  <w:num w:numId="14">
+    <w:abstractNumId w:val="9"/>
+  </w:num>
+  <w:num w:numId="15">
     <w:abstractNumId w:val="12"/>
   </w:num>
 </w:numbering>

</xml_diff>

<commit_message>
Module 5 discussion updated
</commit_message>
<xml_diff>
--- a/Module5_Membrane_and_the_Endomembran_System/discussion/Module5_Yves_Greatti_discussion.docx
+++ b/Module5_Membrane_and_the_Endomembran_System/discussion/Module5_Yves_Greatti_discussion.docx
@@ -27,27 +27,27 @@
         <w:spacing w:after="0"/>
       </w:pPr>
       <w:r>
-        <w:t xml:space="preserve">Kidneys are very delicate but critical filtering organs, but many medical conditions can strain them, including diabetes, obesity and high blood pressure. By 2030, 5.4 million people worldwide are projected to be getting dialysis or a transplant. The patients are connected to a machine weighing more than 100 kg, and it is a long and painful process </w:t>
-      </w:r>
-      <w:r>
-        <w:t>(12 hours of dialysis acr</w:t>
-      </w:r>
-      <w:r>
-        <w:t>o</w:t>
-      </w:r>
-      <w:r>
-        <w:t>ss 3 sessions a week</w:t>
+        <w:t>Kidneys are very delicate but critical filtering organs, but many medical conditions can strain them, including diabetes, obesity and high blood pressure. By 2030, 5.4 million people worldwide are projected to be getting dialysis or a transplant. The patients are connected to a machine weighing more than 100 kg, and it is a long and painful process (12 hours of dialysis across 3 sessions a week</w:t>
       </w:r>
       <w:proofErr w:type="gramStart"/>
       <w:r>
-        <w:t xml:space="preserve">) </w:t>
-      </w:r>
-      <w:r>
-        <w:t>,</w:t>
+        <w:t>) ,</w:t>
       </w:r>
       <w:proofErr w:type="gramEnd"/>
       <w:r>
-        <w:t xml:space="preserve"> to rebalance their blood and clear out their toxins. As we have seen one the rate of diffusion decreases as the molecule increases in size. The volume transferred at the micro diameter Is 100 times of that an artificial kidney.  Using artificial cells, </w:t>
+        <w:t xml:space="preserve"> to rebalance their blood and clear out their toxins. </w:t>
+      </w:r>
+      <w:r>
+        <w:t>The</w:t>
+      </w:r>
+      <w:r>
+        <w:t xml:space="preserve"> </w:t>
+      </w:r>
+      <w:r>
+        <w:t xml:space="preserve">mass transfer at the micro diameter of artificial cells is </w:t>
+      </w:r>
+      <w:r>
+        <w:t xml:space="preserve">100 times of that an artificial kidney.  Using artificial cells, </w:t>
       </w:r>
       <w:proofErr w:type="spellStart"/>
       <w:r>
@@ -55,7 +55,7 @@
       </w:r>
       <w:proofErr w:type="spellEnd"/>
       <w:r>
-        <w:t>, in general, could be performed more efficiently and at a lower cost</w:t>
+        <w:t xml:space="preserve"> could be performed more efficiently and at a lower cost</w:t>
       </w:r>
       <w:r>
         <w:t xml:space="preserve"> </w:t>
@@ -134,7 +134,13 @@
         <w:spacing w:after="0"/>
       </w:pPr>
       <w:r>
-        <w:t xml:space="preserve">Another important application is the release of different substance like antibodies, vaccines, insulin at </w:t>
+        <w:t>Another important application is the release of different substance</w:t>
+      </w:r>
+      <w:r>
+        <w:t>s</w:t>
+      </w:r>
+      <w:r>
+        <w:t xml:space="preserve"> like antibodies, vaccines, insulin at </w:t>
       </w:r>
       <w:r>
         <w:t xml:space="preserve">a </w:t>
@@ -149,7 +155,25 @@
         <w:t>mimics,</w:t>
       </w:r>
       <w:r>
-        <w:t xml:space="preserve"> described in the article, with binding to cancerous cells, could coordinate and release the drug </w:t>
+        <w:t xml:space="preserve"> described in the article, </w:t>
+      </w:r>
+      <w:r>
+        <w:t>could</w:t>
+      </w:r>
+      <w:r>
+        <w:t xml:space="preserve"> bind to cancerous cells, </w:t>
+      </w:r>
+      <w:r>
+        <w:t>and in coordinate fashion</w:t>
+      </w:r>
+      <w:r>
+        <w:t xml:space="preserve"> release th</w:t>
+      </w:r>
+      <w:r>
+        <w:t>is</w:t>
+      </w:r>
+      <w:r>
+        <w:t xml:space="preserve"> drug </w:t>
       </w:r>
       <w:r>
         <w:t>in more</w:t>
@@ -195,13 +219,19 @@
         <w:t>Gene therapy uses often viral vectors to implement the mutagenesis. Some of these vectors are not infectious, nevertheless concerns exist since there have been cases of immune response reactions leading to tumor growth or deaths.</w:t>
       </w:r>
       <w:r>
-        <w:t xml:space="preserve"> Allogeneic artificial cells could reduce the risks presented by the viral injection</w:t>
+        <w:t xml:space="preserve"> Allogeneic artificial cells could reduce the risks presented by viral injection</w:t>
       </w:r>
       <w:r>
         <w:t xml:space="preserve">; for example, </w:t>
       </w:r>
       <w:r>
-        <w:t>in relatively recent experiment, engineered myoblast cells partially corrected the effects of a transcription factor mutation in the Snell dwarf mice and remained active for 6 months</w:t>
+        <w:t xml:space="preserve">in </w:t>
+      </w:r>
+      <w:r>
+        <w:t xml:space="preserve">a </w:t>
+      </w:r>
+      <w:r>
+        <w:t>relatively recent experiment, engineered myoblast cells partially corrected the effects of a transcription factor mutation in the Snell dwarf mice and remained active for 6 months</w:t>
       </w:r>
       <w:r>
         <w:t xml:space="preserve"> </w:t>
@@ -336,7 +366,13 @@
         <w:t>compound</w:t>
       </w:r>
       <w:r>
-        <w:t xml:space="preserve"> as the original yeast can but 80% smaller by removing junk DNA, including minimizing genome instability, and introducing genetic flexibility</w:t>
+        <w:t xml:space="preserve"> as the original yeast can</w:t>
+      </w:r>
+      <w:r>
+        <w:t>,</w:t>
+      </w:r>
+      <w:r>
+        <w:t xml:space="preserve"> but 80% smaller by removing junk DNA, including minimizing genome instability, and introducing genetic flexibility</w:t>
       </w:r>
       <w:r>
         <w:t xml:space="preserve"> </w:t>
@@ -426,21 +462,7 @@
         <w:rPr>
           <w:rFonts w:ascii="Calibri" w:cs="Calibri"/>
         </w:rPr>
-        <w:t xml:space="preserve">, vol. 579, no. 7798, pp. 186–188, Mar. 2020, </w:t>
-      </w:r>
-      <w:proofErr w:type="spellStart"/>
-      <w:r>
-        <w:rPr>
-          <w:rFonts w:ascii="Calibri" w:cs="Calibri"/>
-        </w:rPr>
-        <w:t>doi</w:t>
-      </w:r>
-      <w:proofErr w:type="spellEnd"/>
-      <w:r>
-        <w:rPr>
-          <w:rFonts w:ascii="Calibri" w:cs="Calibri"/>
-        </w:rPr>
-        <w:t>: 10.1038/d41586-020-00671-8.</w:t>
+        <w:t>, vol. 579, no. 7798, pp. 186–188, Mar. 2020, doi: 10.1038/d41586-020-00671-8.</w:t>
       </w:r>
     </w:p>
     <w:p>
@@ -461,35 +483,7 @@
           <w:rFonts w:ascii="Calibri" w:cs="Calibri"/>
         </w:rPr>
         <w:tab/>
-        <w:t xml:space="preserve">T. M. S. Chang, “ARTIFICIAL CELL evolves into nanomedicine, biotherapeutics, blood substitutes, drug delivery, enzyme/gene therapy, cancer therapy, cell/stem cell therapy, nanoparticles, liposomes, bioencapsulation, replicating synthetic cells, cell encapsulation/scaffold, </w:t>
-      </w:r>
-      <w:proofErr w:type="spellStart"/>
-      <w:r>
-        <w:rPr>
-          <w:rFonts w:ascii="Calibri" w:cs="Calibri"/>
-        </w:rPr>
-        <w:t>biosorbent</w:t>
-      </w:r>
-      <w:proofErr w:type="spellEnd"/>
-      <w:r>
-        <w:rPr>
-          <w:rFonts w:ascii="Calibri" w:cs="Calibri"/>
-        </w:rPr>
-        <w:t xml:space="preserve">/immunosorbent </w:t>
-      </w:r>
-      <w:proofErr w:type="spellStart"/>
-      <w:r>
-        <w:rPr>
-          <w:rFonts w:ascii="Calibri" w:cs="Calibri"/>
-        </w:rPr>
-        <w:t>haemoperfusion</w:t>
-      </w:r>
-      <w:proofErr w:type="spellEnd"/>
-      <w:r>
-        <w:rPr>
-          <w:rFonts w:ascii="Calibri" w:cs="Calibri"/>
-        </w:rPr>
-        <w:t xml:space="preserve">/plasmapheresis, regenerative medicine, encapsulated </w:t>
+        <w:t xml:space="preserve">T. M. S. Chang, “ARTIFICIAL CELL evolves into nanomedicine, biotherapeutics, blood substitutes, drug delivery, enzyme/gene therapy, cancer therapy, cell/stem cell therapy, nanoparticles, liposomes, bioencapsulation, replicating synthetic cells, cell encapsulation/scaffold, biosorbent/immunosorbent haemoperfusion/plasmapheresis, regenerative medicine, encapsulated </w:t>
       </w:r>
       <w:r>
         <w:rPr>
@@ -510,21 +504,7 @@
         <w:rPr>
           <w:rFonts w:ascii="Calibri" w:cs="Calibri"/>
         </w:rPr>
-        <w:t xml:space="preserve">, vol. 47, no. 1, pp. 997–1013, Dec. 2019, </w:t>
-      </w:r>
-      <w:proofErr w:type="spellStart"/>
-      <w:r>
-        <w:rPr>
-          <w:rFonts w:ascii="Calibri" w:cs="Calibri"/>
-        </w:rPr>
-        <w:t>doi</w:t>
-      </w:r>
-      <w:proofErr w:type="spellEnd"/>
-      <w:r>
-        <w:rPr>
-          <w:rFonts w:ascii="Calibri" w:cs="Calibri"/>
-        </w:rPr>
-        <w:t>: 10.1080/21691401.2019.1577885.</w:t>
+        <w:t>, vol. 47, no. 1, pp. 997–1013, Dec. 2019, doi: 10.1080/21691401.2019.1577885.</w:t>
       </w:r>
     </w:p>
     <w:p>
@@ -580,21 +560,7 @@
         <w:rPr>
           <w:rFonts w:ascii="Calibri" w:cs="Calibri"/>
         </w:rPr>
-        <w:t xml:space="preserve">, vol. 229, no. 5280, pp. 117–118, Jan. 1971, </w:t>
-      </w:r>
-      <w:proofErr w:type="spellStart"/>
-      <w:r>
-        <w:rPr>
-          <w:rFonts w:ascii="Calibri" w:cs="Calibri"/>
-        </w:rPr>
-        <w:t>doi</w:t>
-      </w:r>
-      <w:proofErr w:type="spellEnd"/>
-      <w:r>
-        <w:rPr>
-          <w:rFonts w:ascii="Calibri" w:cs="Calibri"/>
-        </w:rPr>
-        <w:t>: 10.1038/229117a0.</w:t>
+        <w:t>, vol. 229, no. 5280, pp. 117–118, Jan. 1971, doi: 10.1038/229117a0.</w:t>
       </w:r>
     </w:p>
     <w:p>
@@ -615,35 +581,7 @@
           <w:rFonts w:ascii="Calibri" w:cs="Calibri"/>
         </w:rPr>
         <w:tab/>
-        <w:t xml:space="preserve">A. Al-Hendy, G. </w:t>
-      </w:r>
-      <w:proofErr w:type="spellStart"/>
-      <w:r>
-        <w:rPr>
-          <w:rFonts w:ascii="Calibri" w:cs="Calibri"/>
-        </w:rPr>
-        <w:t>Hortelano</w:t>
-      </w:r>
-      <w:proofErr w:type="spellEnd"/>
-      <w:r>
-        <w:rPr>
-          <w:rFonts w:ascii="Calibri" w:cs="Calibri"/>
-        </w:rPr>
-        <w:t xml:space="preserve">, G. S. Tannenbaum, and P. L. Chang, “Correction of the Growth Defect in Dwarf Mice with </w:t>
-      </w:r>
-      <w:proofErr w:type="spellStart"/>
-      <w:r>
-        <w:rPr>
-          <w:rFonts w:ascii="Calibri" w:cs="Calibri"/>
-        </w:rPr>
-        <w:t>Nonautologous</w:t>
-      </w:r>
-      <w:proofErr w:type="spellEnd"/>
-      <w:r>
-        <w:rPr>
-          <w:rFonts w:ascii="Calibri" w:cs="Calibri"/>
-        </w:rPr>
-        <w:t xml:space="preserve"> Microencapsulated Myoblasts—An Alternate Approach to Somatic Gene Therapy,” </w:t>
+        <w:t xml:space="preserve">A. Al-Hendy, G. Hortelano, G. S. Tannenbaum, and P. L. Chang, “Correction of the Growth Defect in Dwarf Mice with Nonautologous Microencapsulated Myoblasts—An Alternate Approach to Somatic Gene Therapy,” </w:t>
       </w:r>
       <w:r>
         <w:rPr>
@@ -699,21 +637,7 @@
           <w:rFonts w:ascii="Calibri" w:cs="Calibri"/>
         </w:rPr>
         <w:tab/>
-        <w:t xml:space="preserve">X. </w:t>
-      </w:r>
-      <w:proofErr w:type="spellStart"/>
-      <w:r>
-        <w:rPr>
-          <w:rFonts w:ascii="Calibri" w:cs="Calibri"/>
-        </w:rPr>
-        <w:t>Lv</w:t>
-      </w:r>
-      <w:proofErr w:type="spellEnd"/>
-      <w:r>
-        <w:rPr>
-          <w:rFonts w:ascii="Calibri" w:cs="Calibri"/>
-        </w:rPr>
-        <w:t xml:space="preserve"> </w:t>
+        <w:t xml:space="preserve">X. Lv </w:t>
       </w:r>
       <w:r>
         <w:rPr>
@@ -741,21 +665,7 @@
         <w:rPr>
           <w:rFonts w:ascii="Calibri" w:cs="Calibri"/>
         </w:rPr>
-        <w:t xml:space="preserve">, vol. 3, p. 100025, Jun. 2021, </w:t>
-      </w:r>
-      <w:proofErr w:type="spellStart"/>
-      <w:r>
-        <w:rPr>
-          <w:rFonts w:ascii="Calibri" w:cs="Calibri"/>
-        </w:rPr>
-        <w:t>doi</w:t>
-      </w:r>
-      <w:proofErr w:type="spellEnd"/>
-      <w:r>
-        <w:rPr>
-          <w:rFonts w:ascii="Calibri" w:cs="Calibri"/>
-        </w:rPr>
-        <w:t>: 10.1016/j.fufo.2021.100025.</w:t>
+        <w:t>, vol. 3, p. 100025, Jun. 2021, doi: 10.1016/j.fufo.2021.100025.</w:t>
       </w:r>
     </w:p>
     <w:p>
@@ -776,21 +686,7 @@
           <w:rFonts w:ascii="Calibri" w:cs="Calibri"/>
         </w:rPr>
         <w:tab/>
-        <w:t xml:space="preserve">I. S. Pretorius and J. D. </w:t>
-      </w:r>
-      <w:proofErr w:type="spellStart"/>
-      <w:r>
-        <w:rPr>
-          <w:rFonts w:ascii="Calibri" w:cs="Calibri"/>
-        </w:rPr>
-        <w:t>Boeke</w:t>
-      </w:r>
-      <w:proofErr w:type="spellEnd"/>
-      <w:r>
-        <w:rPr>
-          <w:rFonts w:ascii="Calibri" w:cs="Calibri"/>
-        </w:rPr>
-        <w:t xml:space="preserve">, “Yeast 2.0—connecting the dots in the construction of the world’s first functional synthetic eukaryotic genome,” </w:t>
+        <w:t xml:space="preserve">I. S. Pretorius and J. D. Boeke, “Yeast 2.0—connecting the dots in the construction of the world’s first functional synthetic eukaryotic genome,” </w:t>
       </w:r>
       <w:r>
         <w:rPr>
@@ -804,35 +700,7 @@
         <w:rPr>
           <w:rFonts w:ascii="Calibri" w:cs="Calibri"/>
         </w:rPr>
-        <w:t xml:space="preserve">, vol. 18, no. 4, p. foy032, Mar. 2018, </w:t>
-      </w:r>
-      <w:proofErr w:type="spellStart"/>
-      <w:r>
-        <w:rPr>
-          <w:rFonts w:ascii="Calibri" w:cs="Calibri"/>
-        </w:rPr>
-        <w:t>doi</w:t>
-      </w:r>
-      <w:proofErr w:type="spellEnd"/>
-      <w:r>
-        <w:rPr>
-          <w:rFonts w:ascii="Calibri" w:cs="Calibri"/>
-        </w:rPr>
-        <w:t>: 10.1093/</w:t>
-      </w:r>
-      <w:proofErr w:type="spellStart"/>
-      <w:r>
-        <w:rPr>
-          <w:rFonts w:ascii="Calibri" w:cs="Calibri"/>
-        </w:rPr>
-        <w:t>femsyr</w:t>
-      </w:r>
-      <w:proofErr w:type="spellEnd"/>
-      <w:r>
-        <w:rPr>
-          <w:rFonts w:ascii="Calibri" w:cs="Calibri"/>
-        </w:rPr>
-        <w:t>/foy032.</w:t>
+        <w:t>, vol. 18, no. 4, p. foy032, Mar. 2018, doi: 10.1093/femsyr/foy032.</w:t>
       </w:r>
     </w:p>
     <w:p>

</xml_diff>

<commit_message>
Discussion Module 5 completed
</commit_message>
<xml_diff>
--- a/Module5_Membrane_and_the_Endomembran_System/discussion/Module5_Yves_Greatti_discussion.docx
+++ b/Module5_Membrane_and_the_Endomembran_System/discussion/Module5_Yves_Greatti_discussion.docx
@@ -27,15 +27,22 @@
         <w:spacing w:after="0"/>
       </w:pPr>
       <w:r>
-        <w:t>Kidneys are very delicate but critical filtering organs, but many medical conditions can strain them, including diabetes, obesity and high blood pressure. By 2030, 5.4 million people worldwide are projected to be getting dialysis or a transplant. The patients are connected to a machine weighing more than 100 kg, and it is a long and painful process (12 hours of dialysis across 3 sessions a week</w:t>
-      </w:r>
-      <w:proofErr w:type="gramStart"/>
-      <w:r>
-        <w:t>) ,</w:t>
-      </w:r>
-      <w:proofErr w:type="gramEnd"/>
-      <w:r>
-        <w:t xml:space="preserve"> to rebalance their blood and clear out their toxins. </w:t>
+        <w:t xml:space="preserve">Kidneys are very delicate </w:t>
+      </w:r>
+      <w:r>
+        <w:t>and</w:t>
+      </w:r>
+      <w:r>
+        <w:t xml:space="preserve"> critical filtering organs</w:t>
+      </w:r>
+      <w:r>
+        <w:rPr>
+          <w:rStyle w:val="FootnoteReference"/>
+        </w:rPr>
+        <w:footnoteReference w:id="1"/>
+      </w:r>
+      <w:r>
+        <w:t xml:space="preserve">, but many medical conditions can strain them, including diabetes, obesity and high blood pressure. By 2030, 5.4 million people worldwide are projected to be getting dialysis or a transplant. The patients are connected to a machine weighing more than 100 kg, and it is a long and painful process (12 hours of dialysis across 3 sessions a week), to rebalance their blood and clear out their toxins. </w:t>
       </w:r>
       <w:r>
         <w:t>The</w:t>
@@ -47,15 +54,7 @@
         <w:t xml:space="preserve">mass transfer at the micro diameter of artificial cells is </w:t>
       </w:r>
       <w:r>
-        <w:t xml:space="preserve">100 times of that an artificial kidney.  Using artificial cells, </w:t>
-      </w:r>
-      <w:proofErr w:type="spellStart"/>
-      <w:r>
-        <w:t>heamoperfusion</w:t>
-      </w:r>
-      <w:proofErr w:type="spellEnd"/>
-      <w:r>
-        <w:t xml:space="preserve"> could be performed more efficiently and at a lower cost</w:t>
+        <w:t>100 times of that an artificial kidney.  Using artificial cells, hemoperfusion could be performed more efficiently and at a lower cost</w:t>
       </w:r>
       <w:r>
         <w:t xml:space="preserve"> </w:t>
@@ -420,15 +419,87 @@
         <w:t>.</w:t>
       </w:r>
     </w:p>
-    <w:p/>
     <w:p>
       <w:pPr>
+        <w:pStyle w:val="ListParagraph"/>
+        <w:numPr>
+          <w:ilvl w:val="0"/>
+          <w:numId w:val="15"/>
+        </w:numPr>
+      </w:pPr>
+      <w:r>
+        <w:t>The U.S. army is very conscious about</w:t>
+      </w:r>
+      <w:r>
+        <w:t>,</w:t>
+      </w:r>
+      <w:r>
+        <w:t xml:space="preserve"> not leaving polluting traces, or reducing the</w:t>
+      </w:r>
+      <w:r>
+        <w:t>ir</w:t>
+      </w:r>
+      <w:r>
+        <w:t xml:space="preserve"> environmental signatur</w:t>
+      </w:r>
+      <w:r>
+        <w:t>e</w:t>
+      </w:r>
+      <w:r>
+        <w:t>. Researchers beli</w:t>
+      </w:r>
+      <w:r>
+        <w:t>e</w:t>
+      </w:r>
+      <w:r>
+        <w:t xml:space="preserve">ve </w:t>
+      </w:r>
+      <w:r>
+        <w:t xml:space="preserve">that, </w:t>
+      </w:r>
+      <w:r>
+        <w:t xml:space="preserve">by 2040, they will have </w:t>
+      </w:r>
+      <w:r>
+        <w:t>molecules</w:t>
+      </w:r>
+      <w:r>
+        <w:t xml:space="preserve"> with self-healing properties, which could assemble into </w:t>
+      </w:r>
+      <w:r>
+        <w:t xml:space="preserve">any products they want. Today they are looking for self-healing cracks in rotor blades of helicopters </w:t>
+      </w:r>
+      <w:r>
+        <w:fldChar w:fldCharType="begin"/>
+      </w:r>
+      <w:r>
+        <w:instrText xml:space="preserve"> ADDIN ZOTERO_ITEM CSL_CITATION {"citationID":"FbRkKcOP","properties":{"formattedCitation":"[10]","plainCitation":"[10]","noteIndex":0},"citationItems":[{"id":847,"uris":["http://zotero.org/users/7286058/items/F2W5QA7N"],"uri":["http://zotero.org/users/7286058/items/F2W5QA7N"],"itemData":{"id":847,"type":"webpage","abstract":"Army scientists are researching and modeling potential technology solutions using what's known as synthetic biology to build artificial biological systems for research, engineering and medical applications.","container-title":"www.army.mil","language":"en","title":"Army scientists explore synthetic biology potential","URL":"https://www.army.mil/article/223495/army_scientists_explore_synthetic_biology_potential","accessed":{"date-parts":[["2022",2,19]]}}}],"schema":"https://github.com/citation-style-language/schema/raw/master/csl-citation.json"} </w:instrText>
+      </w:r>
+      <w:r>
+        <w:fldChar w:fldCharType="separate"/>
+      </w:r>
+      <w:r>
+        <w:rPr>
+          <w:noProof/>
+        </w:rPr>
+        <w:t>[10]</w:t>
+      </w:r>
+      <w:r>
+        <w:fldChar w:fldCharType="end"/>
+      </w:r>
+      <w:r>
+        <w:t>.</w:t>
+      </w:r>
+    </w:p>
+    <w:p>
+      <w:pPr>
         <w:pStyle w:val="Bibliography"/>
         <w:rPr>
           <w:rFonts w:ascii="Calibri" w:cs="Calibri"/>
         </w:rPr>
       </w:pPr>
       <w:r>
+        <w:lastRenderedPageBreak/>
         <w:fldChar w:fldCharType="begin"/>
       </w:r>
       <w:r>
@@ -462,7 +533,21 @@
         <w:rPr>
           <w:rFonts w:ascii="Calibri" w:cs="Calibri"/>
         </w:rPr>
-        <w:t>, vol. 579, no. 7798, pp. 186–188, Mar. 2020, doi: 10.1038/d41586-020-00671-8.</w:t>
+        <w:t xml:space="preserve">, vol. 579, no. 7798, pp. 186–188, Mar. 2020, </w:t>
+      </w:r>
+      <w:proofErr w:type="spellStart"/>
+      <w:r>
+        <w:rPr>
+          <w:rFonts w:ascii="Calibri" w:cs="Calibri"/>
+        </w:rPr>
+        <w:t>doi</w:t>
+      </w:r>
+      <w:proofErr w:type="spellEnd"/>
+      <w:r>
+        <w:rPr>
+          <w:rFonts w:ascii="Calibri" w:cs="Calibri"/>
+        </w:rPr>
+        <w:t>: 10.1038/d41586-020-00671-8.</w:t>
       </w:r>
     </w:p>
     <w:p>
@@ -483,14 +568,35 @@
           <w:rFonts w:ascii="Calibri" w:cs="Calibri"/>
         </w:rPr>
         <w:tab/>
-        <w:t xml:space="preserve">T. M. S. Chang, “ARTIFICIAL CELL evolves into nanomedicine, biotherapeutics, blood substitutes, drug delivery, enzyme/gene therapy, cancer therapy, cell/stem cell therapy, nanoparticles, liposomes, bioencapsulation, replicating synthetic cells, cell encapsulation/scaffold, biosorbent/immunosorbent haemoperfusion/plasmapheresis, regenerative medicine, encapsulated </w:t>
-      </w:r>
-      <w:r>
-        <w:rPr>
-          <w:rFonts w:ascii="Calibri" w:cs="Calibri"/>
-        </w:rPr>
-        <w:lastRenderedPageBreak/>
-        <w:t xml:space="preserve">microbe, nanobiotechnology, nanotechnology,” </w:t>
+        <w:t xml:space="preserve">T. M. S. Chang, “ARTIFICIAL CELL evolves into nanomedicine, biotherapeutics, blood substitutes, drug delivery, enzyme/gene therapy, cancer therapy, cell/stem cell therapy, nanoparticles, liposomes, bioencapsulation, replicating synthetic cells, cell encapsulation/scaffold, </w:t>
+      </w:r>
+      <w:proofErr w:type="spellStart"/>
+      <w:r>
+        <w:rPr>
+          <w:rFonts w:ascii="Calibri" w:cs="Calibri"/>
+        </w:rPr>
+        <w:t>biosorbent</w:t>
+      </w:r>
+      <w:proofErr w:type="spellEnd"/>
+      <w:r>
+        <w:rPr>
+          <w:rFonts w:ascii="Calibri" w:cs="Calibri"/>
+        </w:rPr>
+        <w:t xml:space="preserve">/immunosorbent </w:t>
+      </w:r>
+      <w:proofErr w:type="spellStart"/>
+      <w:r>
+        <w:rPr>
+          <w:rFonts w:ascii="Calibri" w:cs="Calibri"/>
+        </w:rPr>
+        <w:t>haemoperfusion</w:t>
+      </w:r>
+      <w:proofErr w:type="spellEnd"/>
+      <w:r>
+        <w:rPr>
+          <w:rFonts w:ascii="Calibri" w:cs="Calibri"/>
+        </w:rPr>
+        <w:t xml:space="preserve">/plasmapheresis, regenerative medicine, encapsulated microbe, nanobiotechnology, nanotechnology,” </w:t>
       </w:r>
       <w:r>
         <w:rPr>
@@ -504,7 +610,21 @@
         <w:rPr>
           <w:rFonts w:ascii="Calibri" w:cs="Calibri"/>
         </w:rPr>
-        <w:t>, vol. 47, no. 1, pp. 997–1013, Dec. 2019, doi: 10.1080/21691401.2019.1577885.</w:t>
+        <w:t xml:space="preserve">, vol. 47, no. 1, pp. 997–1013, Dec. 2019, </w:t>
+      </w:r>
+      <w:proofErr w:type="spellStart"/>
+      <w:r>
+        <w:rPr>
+          <w:rFonts w:ascii="Calibri" w:cs="Calibri"/>
+        </w:rPr>
+        <w:t>doi</w:t>
+      </w:r>
+      <w:proofErr w:type="spellEnd"/>
+      <w:r>
+        <w:rPr>
+          <w:rFonts w:ascii="Calibri" w:cs="Calibri"/>
+        </w:rPr>
+        <w:t>: 10.1080/21691401.2019.1577885.</w:t>
       </w:r>
     </w:p>
     <w:p>
@@ -560,7 +680,21 @@
         <w:rPr>
           <w:rFonts w:ascii="Calibri" w:cs="Calibri"/>
         </w:rPr>
-        <w:t>, vol. 229, no. 5280, pp. 117–118, Jan. 1971, doi: 10.1038/229117a0.</w:t>
+        <w:t xml:space="preserve">, vol. 229, no. 5280, pp. 117–118, Jan. 1971, </w:t>
+      </w:r>
+      <w:proofErr w:type="spellStart"/>
+      <w:r>
+        <w:rPr>
+          <w:rFonts w:ascii="Calibri" w:cs="Calibri"/>
+        </w:rPr>
+        <w:t>doi</w:t>
+      </w:r>
+      <w:proofErr w:type="spellEnd"/>
+      <w:r>
+        <w:rPr>
+          <w:rFonts w:ascii="Calibri" w:cs="Calibri"/>
+        </w:rPr>
+        <w:t>: 10.1038/229117a0.</w:t>
       </w:r>
     </w:p>
     <w:p>
@@ -581,7 +715,35 @@
           <w:rFonts w:ascii="Calibri" w:cs="Calibri"/>
         </w:rPr>
         <w:tab/>
-        <w:t xml:space="preserve">A. Al-Hendy, G. Hortelano, G. S. Tannenbaum, and P. L. Chang, “Correction of the Growth Defect in Dwarf Mice with Nonautologous Microencapsulated Myoblasts—An Alternate Approach to Somatic Gene Therapy,” </w:t>
+        <w:t xml:space="preserve">A. Al-Hendy, G. </w:t>
+      </w:r>
+      <w:proofErr w:type="spellStart"/>
+      <w:r>
+        <w:rPr>
+          <w:rFonts w:ascii="Calibri" w:cs="Calibri"/>
+        </w:rPr>
+        <w:t>Hortelano</w:t>
+      </w:r>
+      <w:proofErr w:type="spellEnd"/>
+      <w:r>
+        <w:rPr>
+          <w:rFonts w:ascii="Calibri" w:cs="Calibri"/>
+        </w:rPr>
+        <w:t xml:space="preserve">, G. S. Tannenbaum, and P. L. Chang, “Correction of the Growth Defect in Dwarf Mice with </w:t>
+      </w:r>
+      <w:proofErr w:type="spellStart"/>
+      <w:r>
+        <w:rPr>
+          <w:rFonts w:ascii="Calibri" w:cs="Calibri"/>
+        </w:rPr>
+        <w:t>Nonautologous</w:t>
+      </w:r>
+      <w:proofErr w:type="spellEnd"/>
+      <w:r>
+        <w:rPr>
+          <w:rFonts w:ascii="Calibri" w:cs="Calibri"/>
+        </w:rPr>
+        <w:t xml:space="preserve"> Microencapsulated Myoblasts—An Alternate Approach to Somatic Gene Therapy,” </w:t>
       </w:r>
       <w:r>
         <w:rPr>
@@ -637,7 +799,21 @@
           <w:rFonts w:ascii="Calibri" w:cs="Calibri"/>
         </w:rPr>
         <w:tab/>
-        <w:t xml:space="preserve">X. Lv </w:t>
+        <w:t xml:space="preserve">X. </w:t>
+      </w:r>
+      <w:proofErr w:type="spellStart"/>
+      <w:r>
+        <w:rPr>
+          <w:rFonts w:ascii="Calibri" w:cs="Calibri"/>
+        </w:rPr>
+        <w:t>Lv</w:t>
+      </w:r>
+      <w:proofErr w:type="spellEnd"/>
+      <w:r>
+        <w:rPr>
+          <w:rFonts w:ascii="Calibri" w:cs="Calibri"/>
+        </w:rPr>
+        <w:t xml:space="preserve"> </w:t>
       </w:r>
       <w:r>
         <w:rPr>
@@ -665,7 +841,21 @@
         <w:rPr>
           <w:rFonts w:ascii="Calibri" w:cs="Calibri"/>
         </w:rPr>
-        <w:t>, vol. 3, p. 100025, Jun. 2021, doi: 10.1016/j.fufo.2021.100025.</w:t>
+        <w:t xml:space="preserve">, vol. 3, p. 100025, Jun. 2021, </w:t>
+      </w:r>
+      <w:proofErr w:type="spellStart"/>
+      <w:r>
+        <w:rPr>
+          <w:rFonts w:ascii="Calibri" w:cs="Calibri"/>
+        </w:rPr>
+        <w:t>doi</w:t>
+      </w:r>
+      <w:proofErr w:type="spellEnd"/>
+      <w:r>
+        <w:rPr>
+          <w:rFonts w:ascii="Calibri" w:cs="Calibri"/>
+        </w:rPr>
+        <w:t>: 10.1016/j.fufo.2021.100025.</w:t>
       </w:r>
     </w:p>
     <w:p>
@@ -686,7 +876,21 @@
           <w:rFonts w:ascii="Calibri" w:cs="Calibri"/>
         </w:rPr>
         <w:tab/>
-        <w:t xml:space="preserve">I. S. Pretorius and J. D. Boeke, “Yeast 2.0—connecting the dots in the construction of the world’s first functional synthetic eukaryotic genome,” </w:t>
+        <w:t xml:space="preserve">I. S. Pretorius and J. D. </w:t>
+      </w:r>
+      <w:proofErr w:type="spellStart"/>
+      <w:r>
+        <w:rPr>
+          <w:rFonts w:ascii="Calibri" w:cs="Calibri"/>
+        </w:rPr>
+        <w:t>Boeke</w:t>
+      </w:r>
+      <w:proofErr w:type="spellEnd"/>
+      <w:r>
+        <w:rPr>
+          <w:rFonts w:ascii="Calibri" w:cs="Calibri"/>
+        </w:rPr>
+        <w:t xml:space="preserve">, “Yeast 2.0—connecting the dots in the construction of the world’s first functional synthetic eukaryotic genome,” </w:t>
       </w:r>
       <w:r>
         <w:rPr>
@@ -700,7 +904,35 @@
         <w:rPr>
           <w:rFonts w:ascii="Calibri" w:cs="Calibri"/>
         </w:rPr>
-        <w:t>, vol. 18, no. 4, p. foy032, Mar. 2018, doi: 10.1093/femsyr/foy032.</w:t>
+        <w:t xml:space="preserve">, vol. 18, no. 4, p. foy032, Mar. 2018, </w:t>
+      </w:r>
+      <w:proofErr w:type="spellStart"/>
+      <w:r>
+        <w:rPr>
+          <w:rFonts w:ascii="Calibri" w:cs="Calibri"/>
+        </w:rPr>
+        <w:t>doi</w:t>
+      </w:r>
+      <w:proofErr w:type="spellEnd"/>
+      <w:r>
+        <w:rPr>
+          <w:rFonts w:ascii="Calibri" w:cs="Calibri"/>
+        </w:rPr>
+        <w:t>: 10.1093/</w:t>
+      </w:r>
+      <w:proofErr w:type="spellStart"/>
+      <w:r>
+        <w:rPr>
+          <w:rFonts w:ascii="Calibri" w:cs="Calibri"/>
+        </w:rPr>
+        <w:t>femsyr</w:t>
+      </w:r>
+      <w:proofErr w:type="spellEnd"/>
+      <w:r>
+        <w:rPr>
+          <w:rFonts w:ascii="Calibri" w:cs="Calibri"/>
+        </w:rPr>
+        <w:t>/foy032.</w:t>
       </w:r>
     </w:p>
     <w:p>
@@ -722,6 +954,41 @@
         </w:rPr>
         <w:tab/>
         <w:t>“Biologists create the most lifelike artificial cells yet.” https://www.science.org/content/article/biologists-create-most-lifelike-artificial-cells-yet (accessed Feb. 12, 2022).</w:t>
+      </w:r>
+    </w:p>
+    <w:p>
+      <w:pPr>
+        <w:pStyle w:val="Bibliography"/>
+        <w:rPr>
+          <w:rFonts w:ascii="Calibri" w:cs="Calibri"/>
+        </w:rPr>
+      </w:pPr>
+      <w:r>
+        <w:rPr>
+          <w:rFonts w:ascii="Calibri" w:cs="Calibri"/>
+        </w:rPr>
+        <w:t>[10]</w:t>
+      </w:r>
+      <w:r>
+        <w:rPr>
+          <w:rFonts w:ascii="Calibri" w:cs="Calibri"/>
+        </w:rPr>
+        <w:tab/>
+        <w:t xml:space="preserve">“Army scientists explore synthetic biology potential,” </w:t>
+      </w:r>
+      <w:r>
+        <w:rPr>
+          <w:rFonts w:ascii="Calibri" w:cs="Calibri"/>
+          <w:i/>
+          <w:iCs/>
+        </w:rPr>
+        <w:t>www.army.mil</w:t>
+      </w:r>
+      <w:r>
+        <w:rPr>
+          <w:rFonts w:ascii="Calibri" w:cs="Calibri"/>
+        </w:rPr>
+        <w:t>. https://www.army.mil/article/223495/army_scientists_explore_synthetic_biology_potential (accessed Feb. 19, 2022).</w:t>
       </w:r>
     </w:p>
     <w:p>
@@ -742,6 +1009,168 @@
 </w:document>
 </file>
 
+<file path=word/endnotes.xml><?xml version="1.0" encoding="utf-8"?>
+<w:endnotes xmlns:wpc="http://schemas.microsoft.com/office/word/2010/wordprocessingCanvas" xmlns:cx="http://schemas.microsoft.com/office/drawing/2014/chartex" xmlns:cx1="http://schemas.microsoft.com/office/drawing/2015/9/8/chartex" xmlns:cx2="http://schemas.microsoft.com/office/drawing/2015/10/21/chartex" xmlns:cx3="http://schemas.microsoft.com/office/drawing/2016/5/9/chartex" xmlns:cx4="http://schemas.microsoft.com/office/drawing/2016/5/10/chartex" xmlns:cx5="http://schemas.microsoft.com/office/drawing/2016/5/11/chartex" xmlns:cx6="http://schemas.microsoft.com/office/drawing/2016/5/12/chartex" xmlns:cx7="http://schemas.microsoft.com/office/drawing/2016/5/13/chartex" xmlns:cx8="http://schemas.microsoft.com/office/drawing/2016/5/14/chartex" xmlns:mc="http://schemas.openxmlformats.org/markup-compatibility/2006" xmlns:aink="http://schemas.microsoft.com/office/drawing/2016/ink" xmlns:am3d="http://schemas.microsoft.com/office/drawing/2017/model3d" xmlns:o="urn:schemas-microsoft-com:office:office" xmlns:r="http://schemas.openxmlformats.org/officeDocument/2006/relationships" xmlns:m="http://schemas.openxmlformats.org/officeDocument/2006/math" xmlns:v="urn:schemas-microsoft-com:vml" xmlns:wp14="http://schemas.microsoft.com/office/word/2010/wordprocessingDrawing" xmlns:wp="http://schemas.openxmlformats.org/drawingml/2006/wordprocessingDrawing" xmlns:w10="urn:schemas-microsoft-com:office:word" xmlns:w="http://schemas.openxmlformats.org/wordprocessingml/2006/main" xmlns:w14="http://schemas.microsoft.com/office/word/2010/wordml" xmlns:w15="http://schemas.microsoft.com/office/word/2012/wordml" xmlns:w16cex="http://schemas.microsoft.com/office/word/2018/wordml/cex" xmlns:w16cid="http://schemas.microsoft.com/office/word/2016/wordml/cid" xmlns:w16="http://schemas.microsoft.com/office/word/2018/wordml" xmlns:w16sdtdh="http://schemas.microsoft.com/office/word/2020/wordml/sdtdatahash" xmlns:w16se="http://schemas.microsoft.com/office/word/2015/wordml/symex" xmlns:wpg="http://schemas.microsoft.com/office/word/2010/wordprocessingGroup" xmlns:wpi="http://schemas.microsoft.com/office/word/2010/wordprocessingInk" xmlns:wne="http://schemas.microsoft.com/office/word/2006/wordml" xmlns:wps="http://schemas.microsoft.com/office/word/2010/wordprocessingShape" mc:Ignorable="w14 w15 w16se w16cid w16 w16cex w16sdtdh wp14">
+  <w:endnote w:type="separator" w:id="-1">
+    <w:p>
+      <w:pPr>
+        <w:spacing w:after="0" w:line="240" w:lineRule="auto"/>
+      </w:pPr>
+      <w:r>
+        <w:separator/>
+      </w:r>
+    </w:p>
+  </w:endnote>
+  <w:endnote w:type="continuationSeparator" w:id="0">
+    <w:p>
+      <w:pPr>
+        <w:spacing w:after="0" w:line="240" w:lineRule="auto"/>
+      </w:pPr>
+      <w:r>
+        <w:continuationSeparator/>
+      </w:r>
+    </w:p>
+  </w:endnote>
+</w:endnotes>
+</file>
+
+<file path=word/footnotes.xml><?xml version="1.0" encoding="utf-8"?>
+<w:footnotes xmlns:wpc="http://schemas.microsoft.com/office/word/2010/wordprocessingCanvas" xmlns:cx="http://schemas.microsoft.com/office/drawing/2014/chartex" xmlns:cx1="http://schemas.microsoft.com/office/drawing/2015/9/8/chartex" xmlns:cx2="http://schemas.microsoft.com/office/drawing/2015/10/21/chartex" xmlns:cx3="http://schemas.microsoft.com/office/drawing/2016/5/9/chartex" xmlns:cx4="http://schemas.microsoft.com/office/drawing/2016/5/10/chartex" xmlns:cx5="http://schemas.microsoft.com/office/drawing/2016/5/11/chartex" xmlns:cx6="http://schemas.microsoft.com/office/drawing/2016/5/12/chartex" xmlns:cx7="http://schemas.microsoft.com/office/drawing/2016/5/13/chartex" xmlns:cx8="http://schemas.microsoft.com/office/drawing/2016/5/14/chartex" xmlns:mc="http://schemas.openxmlformats.org/markup-compatibility/2006" xmlns:aink="http://schemas.microsoft.com/office/drawing/2016/ink" xmlns:am3d="http://schemas.microsoft.com/office/drawing/2017/model3d" xmlns:o="urn:schemas-microsoft-com:office:office" xmlns:r="http://schemas.openxmlformats.org/officeDocument/2006/relationships" xmlns:m="http://schemas.openxmlformats.org/officeDocument/2006/math" xmlns:v="urn:schemas-microsoft-com:vml" xmlns:wp14="http://schemas.microsoft.com/office/word/2010/wordprocessingDrawing" xmlns:wp="http://schemas.openxmlformats.org/drawingml/2006/wordprocessingDrawing" xmlns:w10="urn:schemas-microsoft-com:office:word" xmlns:w="http://schemas.openxmlformats.org/wordprocessingml/2006/main" xmlns:w14="http://schemas.microsoft.com/office/word/2010/wordml" xmlns:w15="http://schemas.microsoft.com/office/word/2012/wordml" xmlns:w16cex="http://schemas.microsoft.com/office/word/2018/wordml/cex" xmlns:w16cid="http://schemas.microsoft.com/office/word/2016/wordml/cid" xmlns:w16="http://schemas.microsoft.com/office/word/2018/wordml" xmlns:w16sdtdh="http://schemas.microsoft.com/office/word/2020/wordml/sdtdatahash" xmlns:w16se="http://schemas.microsoft.com/office/word/2015/wordml/symex" xmlns:wpg="http://schemas.microsoft.com/office/word/2010/wordprocessingGroup" xmlns:wpi="http://schemas.microsoft.com/office/word/2010/wordprocessingInk" xmlns:wne="http://schemas.microsoft.com/office/word/2006/wordml" xmlns:wps="http://schemas.microsoft.com/office/word/2010/wordprocessingShape" mc:Ignorable="w14 w15 w16se w16cid w16 w16cex w16sdtdh wp14">
+  <w:footnote w:type="separator" w:id="-1">
+    <w:p>
+      <w:pPr>
+        <w:spacing w:after="0" w:line="240" w:lineRule="auto"/>
+      </w:pPr>
+      <w:r>
+        <w:separator/>
+      </w:r>
+    </w:p>
+  </w:footnote>
+  <w:footnote w:type="continuationSeparator" w:id="0">
+    <w:p>
+      <w:pPr>
+        <w:spacing w:after="0" w:line="240" w:lineRule="auto"/>
+      </w:pPr>
+      <w:r>
+        <w:continuationSeparator/>
+      </w:r>
+    </w:p>
+  </w:footnote>
+  <w:footnote w:id="1">
+    <w:p>
+      <w:r>
+        <w:rPr>
+          <w:rStyle w:val="FootnoteReference"/>
+        </w:rPr>
+        <w:footnoteRef/>
+      </w:r>
+      <w:r>
+        <w:t xml:space="preserve"> </w:t>
+      </w:r>
+      <w:r>
+        <w:rPr>
+          <w:sz w:val="16"/>
+          <w:szCs w:val="16"/>
+        </w:rPr>
+        <w:t>They</w:t>
+      </w:r>
+      <w:r>
+        <w:rPr>
+          <w:sz w:val="16"/>
+          <w:szCs w:val="16"/>
+        </w:rPr>
+        <w:t xml:space="preserve"> filter some 140 </w:t>
+      </w:r>
+      <w:r>
+        <w:rPr>
+          <w:sz w:val="16"/>
+          <w:szCs w:val="16"/>
+        </w:rPr>
+        <w:t>liters</w:t>
+      </w:r>
+      <w:r>
+        <w:rPr>
+          <w:sz w:val="16"/>
+          <w:szCs w:val="16"/>
+        </w:rPr>
+        <w:t xml:space="preserve"> of blood each day, </w:t>
+      </w:r>
+      <w:r>
+        <w:rPr>
+          <w:sz w:val="16"/>
+          <w:szCs w:val="16"/>
+        </w:rPr>
+        <w:t>from which</w:t>
+      </w:r>
+      <w:r>
+        <w:rPr>
+          <w:sz w:val="16"/>
+          <w:szCs w:val="16"/>
+        </w:rPr>
+        <w:t xml:space="preserve"> </w:t>
+      </w:r>
+      <w:r>
+        <w:rPr>
+          <w:sz w:val="16"/>
+          <w:szCs w:val="16"/>
+        </w:rPr>
+        <w:t>one or two</w:t>
+      </w:r>
+      <w:r>
+        <w:rPr>
+          <w:sz w:val="16"/>
+          <w:szCs w:val="16"/>
+        </w:rPr>
+        <w:t xml:space="preserve"> </w:t>
+      </w:r>
+      <w:r>
+        <w:rPr>
+          <w:sz w:val="16"/>
+          <w:szCs w:val="16"/>
+        </w:rPr>
+        <w:t>liters</w:t>
+      </w:r>
+      <w:r>
+        <w:rPr>
+          <w:sz w:val="16"/>
+          <w:szCs w:val="16"/>
+        </w:rPr>
+        <w:t xml:space="preserve"> </w:t>
+      </w:r>
+      <w:r>
+        <w:rPr>
+          <w:sz w:val="16"/>
+          <w:szCs w:val="16"/>
+        </w:rPr>
+        <w:t>are released</w:t>
+      </w:r>
+      <w:r>
+        <w:rPr>
+          <w:sz w:val="16"/>
+          <w:szCs w:val="16"/>
+        </w:rPr>
+        <w:t xml:space="preserve"> in the form of urine</w:t>
+      </w:r>
+      <w:r>
+        <w:rPr>
+          <w:sz w:val="16"/>
+          <w:szCs w:val="16"/>
+        </w:rPr>
+        <w:t>.</w:t>
+      </w:r>
+      <w:r>
+        <w:t xml:space="preserve"> </w:t>
+      </w:r>
+    </w:p>
+    <w:p>
+      <w:pPr>
+        <w:pStyle w:val="FootnoteText"/>
+      </w:pPr>
+    </w:p>
+  </w:footnote>
+</w:footnotes>
+</file>
+
 <file path=word/numbering.xml><?xml version="1.0" encoding="utf-8"?>
 <w:numbering xmlns:wpc="http://schemas.microsoft.com/office/word/2010/wordprocessingCanvas" xmlns:cx="http://schemas.microsoft.com/office/drawing/2014/chartex" xmlns:cx1="http://schemas.microsoft.com/office/drawing/2015/9/8/chartex" xmlns:cx2="http://schemas.microsoft.com/office/drawing/2015/10/21/chartex" xmlns:cx3="http://schemas.microsoft.com/office/drawing/2016/5/9/chartex" xmlns:cx4="http://schemas.microsoft.com/office/drawing/2016/5/10/chartex" xmlns:cx5="http://schemas.microsoft.com/office/drawing/2016/5/11/chartex" xmlns:cx6="http://schemas.microsoft.com/office/drawing/2016/5/12/chartex" xmlns:cx7="http://schemas.microsoft.com/office/drawing/2016/5/13/chartex" xmlns:cx8="http://schemas.microsoft.com/office/drawing/2016/5/14/chartex" xmlns:mc="http://schemas.openxmlformats.org/markup-compatibility/2006" xmlns:aink="http://schemas.microsoft.com/office/drawing/2016/ink" xmlns:am3d="http://schemas.microsoft.com/office/drawing/2017/model3d" xmlns:o="urn:schemas-microsoft-com:office:office" xmlns:r="http://schemas.openxmlformats.org/officeDocument/2006/relationships" xmlns:m="http://schemas.openxmlformats.org/officeDocument/2006/math" xmlns:v="urn:schemas-microsoft-com:vml" xmlns:wp14="http://schemas.microsoft.com/office/word/2010/wordprocessingDrawing" xmlns:wp="http://schemas.openxmlformats.org/drawingml/2006/wordprocessingDrawing" xmlns:w10="urn:schemas-microsoft-com:office:word" xmlns:w="http://schemas.openxmlformats.org/wordprocessingml/2006/main" xmlns:w14="http://schemas.microsoft.com/office/word/2010/wordml" xmlns:w15="http://schemas.microsoft.com/office/word/2012/wordml" xmlns:w16cex="http://schemas.microsoft.com/office/word/2018/wordml/cex" xmlns:w16cid="http://schemas.microsoft.com/office/word/2016/wordml/cid" xmlns:w16="http://schemas.microsoft.com/office/word/2018/wordml" xmlns:w16sdtdh="http://schemas.microsoft.com/office/word/2020/wordml/sdtdatahash" xmlns:w16se="http://schemas.microsoft.com/office/word/2015/wordml/symex" xmlns:wpg="http://schemas.microsoft.com/office/word/2010/wordprocessingGroup" xmlns:wpi="http://schemas.microsoft.com/office/word/2010/wordprocessingInk" xmlns:wne="http://schemas.microsoft.com/office/word/2006/wordml" xmlns:wps="http://schemas.microsoft.com/office/word/2010/wordprocessingShape" mc:Ignorable="w14 w15 w16se w16cid w16 w16cex w16sdtdh wp14">
   <w:abstractNum w:abstractNumId="0" w15:restartNumberingAfterBreak="0">
@@ -2025,7 +2454,7 @@
   <w:abstractNum w:abstractNumId="12" w15:restartNumberingAfterBreak="0">
     <w:nsid w:val="72BA11BE"/>
     <w:multiLevelType w:val="hybridMultilevel"/>
-    <w:tmpl w:val="A04856FC"/>
+    <w:tmpl w:val="10607478"/>
     <w:lvl w:ilvl="0" w:tplc="04090001">
       <w:start w:val="1"/>
       <w:numFmt w:val="bullet"/>
@@ -2953,6 +3382,45 @@
       <w:szCs w:val="24"/>
     </w:rPr>
   </w:style>
+  <w:style w:type="paragraph" w:styleId="FootnoteText">
+    <w:name w:val="footnote text"/>
+    <w:basedOn w:val="Normal"/>
+    <w:link w:val="FootnoteTextChar"/>
+    <w:uiPriority w:val="99"/>
+    <w:semiHidden/>
+    <w:unhideWhenUsed/>
+    <w:rsid w:val="001468A4"/>
+    <w:pPr>
+      <w:spacing w:after="0" w:line="240" w:lineRule="auto"/>
+    </w:pPr>
+    <w:rPr>
+      <w:sz w:val="20"/>
+      <w:szCs w:val="20"/>
+    </w:rPr>
+  </w:style>
+  <w:style w:type="character" w:customStyle="1" w:styleId="FootnoteTextChar">
+    <w:name w:val="Footnote Text Char"/>
+    <w:basedOn w:val="DefaultParagraphFont"/>
+    <w:link w:val="FootnoteText"/>
+    <w:uiPriority w:val="99"/>
+    <w:semiHidden/>
+    <w:rsid w:val="001468A4"/>
+    <w:rPr>
+      <w:sz w:val="20"/>
+      <w:szCs w:val="20"/>
+    </w:rPr>
+  </w:style>
+  <w:style w:type="character" w:styleId="FootnoteReference">
+    <w:name w:val="footnote reference"/>
+    <w:basedOn w:val="DefaultParagraphFont"/>
+    <w:uiPriority w:val="99"/>
+    <w:semiHidden/>
+    <w:unhideWhenUsed/>
+    <w:rsid w:val="001468A4"/>
+    <w:rPr>
+      <w:vertAlign w:val="superscript"/>
+    </w:rPr>
+  </w:style>
 </w:styles>
 </file>
 
@@ -3215,4 +3683,16 @@
     </a:ext>
   </a:extLst>
 </a:theme>
+</file>
+
+<file path=customXml/item1.xml><?xml version="1.0" encoding="utf-8"?>
+<b:Sources xmlns:b="http://schemas.openxmlformats.org/officeDocument/2006/bibliography" xmlns="http://schemas.openxmlformats.org/officeDocument/2006/bibliography" SelectedStyle="/APASixthEditionOfficeOnline.xsl" StyleName="APA" Version="6"/>
+</file>
+
+<file path=customXml/itemProps1.xml><?xml version="1.0" encoding="utf-8"?>
+<ds:datastoreItem xmlns:ds="http://schemas.openxmlformats.org/officeDocument/2006/customXml" ds:itemID="{E77FEA3E-F1DB-B648-82CF-5DF3D7E9C754}">
+  <ds:schemaRefs>
+    <ds:schemaRef ds:uri="http://schemas.openxmlformats.org/officeDocument/2006/bibliography"/>
+  </ds:schemaRefs>
+</ds:datastoreItem>
 </file>
</xml_diff>